<commit_message>
Questions and Answers from the February 8th session – DP-201 Crash Course
</commit_message>
<xml_diff>
--- a/DP-200-201 Resources.docx
+++ b/DP-200-201 Resources.docx
@@ -149,203 +149,7 @@
     <w:p/>
     <w:p>
       <w:r>
-        <w:t xml:space="preserve">Understand data store </w:t>
-      </w:r>
-      <w:proofErr w:type="gramStart"/>
-      <w:r>
-        <w:t>models</w:t>
-      </w:r>
-      <w:proofErr w:type="gramEnd"/>
-    </w:p>
-    <w:p>
-      <w:hyperlink r:id="rId8">
-        <w:r>
-          <w:rPr>
-            <w:color w:val="1155CC"/>
-            <w:u w:val="single"/>
-          </w:rPr>
-          <w:t>https://docs.microsoft.com/en-us/azure/architecture/guide/technology-choices/data-store-overview</w:t>
-        </w:r>
-      </w:hyperlink>
-    </w:p>
-    <w:p/>
-    <w:p>
-      <w:r>
-        <w:t>Types of storage accounts</w:t>
-      </w:r>
-    </w:p>
-    <w:p>
-      <w:hyperlink r:id="rId9" w:anchor="types-of-storage-accounts">
-        <w:r>
-          <w:rPr>
-            <w:color w:val="1155CC"/>
-            <w:u w:val="single"/>
-          </w:rPr>
-          <w:t>https://docs.microsoft.com/en-us/azure/storage/common/storage-account-overview#types-of-storage-accounts</w:t>
-        </w:r>
-      </w:hyperlink>
-    </w:p>
-    <w:p/>
-    <w:p>
-      <w:proofErr w:type="spellStart"/>
-      <w:r>
-        <w:t>Quickstart</w:t>
-      </w:r>
-      <w:proofErr w:type="spellEnd"/>
-      <w:r>
-        <w:t>: Build a .NET console app to manage Azure Cosmos DB SQL API resources</w:t>
-      </w:r>
-    </w:p>
-    <w:p>
-      <w:hyperlink r:id="rId10">
-        <w:r>
-          <w:rPr>
-            <w:color w:val="1155CC"/>
-            <w:u w:val="single"/>
-          </w:rPr>
-          <w:t>https://docs.microsoft.com/en-us/azure/cosmos-db/create-sql-api-dotnet</w:t>
-        </w:r>
-      </w:hyperlink>
-    </w:p>
-    <w:p/>
-    <w:p>
-      <w:proofErr w:type="spellStart"/>
-      <w:r>
-        <w:t>Quickstart</w:t>
-      </w:r>
-      <w:proofErr w:type="spellEnd"/>
-      <w:r>
-        <w:t>: Build a .NET Framework or Core application using the Azure Cosmos DB Gremlin API account</w:t>
-      </w:r>
-    </w:p>
-    <w:p>
-      <w:hyperlink r:id="rId11">
-        <w:r>
-          <w:rPr>
-            <w:color w:val="1155CC"/>
-            <w:u w:val="single"/>
-          </w:rPr>
-          <w:t>https://docs.microsoft.com/en-us/azure/cosmos-db/create-graph-dotnet</w:t>
-        </w:r>
-      </w:hyperlink>
-    </w:p>
-    <w:p/>
-    <w:p>
-      <w:proofErr w:type="spellStart"/>
-      <w:r>
-        <w:t>Quickstart</w:t>
-      </w:r>
-      <w:proofErr w:type="spellEnd"/>
-      <w:r>
-        <w:t>: Migrate an existing MongoDB Node.js web app to Azure Cosmos DB</w:t>
-      </w:r>
-    </w:p>
-    <w:p>
-      <w:hyperlink r:id="rId12">
-        <w:r>
-          <w:rPr>
-            <w:color w:val="1155CC"/>
-            <w:u w:val="single"/>
-          </w:rPr>
-          <w:t>https://docs.microsoft.com/en-us/azure/cosmos-db/create-mongodb-nodejs</w:t>
-        </w:r>
-      </w:hyperlink>
-    </w:p>
-    <w:p/>
-    <w:p>
-      <w:r>
-        <w:t>Azure Cognitive Search documentation</w:t>
-      </w:r>
-    </w:p>
-    <w:p>
-      <w:hyperlink r:id="rId13">
-        <w:r>
-          <w:rPr>
-            <w:color w:val="1155CC"/>
-            <w:u w:val="single"/>
-          </w:rPr>
-          <w:t>https://docs.microsoft.com/en-us/azure/search/</w:t>
-        </w:r>
-      </w:hyperlink>
-    </w:p>
-    <w:p/>
-    <w:p>
-      <w:r>
-        <w:t>Azure Cache for Redis</w:t>
-      </w:r>
-    </w:p>
-    <w:p>
-      <w:hyperlink r:id="rId14">
-        <w:r>
-          <w:rPr>
-            <w:color w:val="1155CC"/>
-            <w:u w:val="single"/>
-          </w:rPr>
-          <w:t>https://docs.microsoft.com/en-us/azure/azure-cache-for-redis/cache-overview</w:t>
-        </w:r>
-      </w:hyperlink>
-    </w:p>
-    <w:p/>
-    <w:p>
-      <w:r>
-        <w:lastRenderedPageBreak/>
-        <w:t>Azure SQL documentation</w:t>
-      </w:r>
-    </w:p>
-    <w:p>
-      <w:hyperlink r:id="rId15">
-        <w:r>
-          <w:rPr>
-            <w:color w:val="1155CC"/>
-            <w:u w:val="single"/>
-          </w:rPr>
-          <w:t>https://docs.microsoft.com/en-us/azure/azure-sql/</w:t>
-        </w:r>
-      </w:hyperlink>
-    </w:p>
-    <w:p/>
-    <w:p>
-      <w:r>
-        <w:t>Other Relational options</w:t>
-      </w:r>
-    </w:p>
-    <w:p>
-      <w:hyperlink r:id="rId16">
-        <w:r>
-          <w:rPr>
-            <w:color w:val="1155CC"/>
-            <w:u w:val="single"/>
-          </w:rPr>
-          <w:t>https://docs.microsoft.com/en-us/azure/mysql/</w:t>
-        </w:r>
-      </w:hyperlink>
-    </w:p>
-    <w:p>
-      <w:hyperlink r:id="rId17">
-        <w:r>
-          <w:rPr>
-            <w:color w:val="1155CC"/>
-            <w:u w:val="single"/>
-          </w:rPr>
-          <w:t>https://docs.microsoft.com/en-us/azure/postgresql/</w:t>
-        </w:r>
-      </w:hyperlink>
-    </w:p>
-    <w:p>
-      <w:hyperlink r:id="rId18">
-        <w:r>
-          <w:rPr>
-            <w:color w:val="1155CC"/>
-            <w:u w:val="single"/>
-          </w:rPr>
-          <w:t>https://docs.microsoft.com/en-us/azure/mariadb/</w:t>
-        </w:r>
-      </w:hyperlink>
-    </w:p>
-    <w:p/>
-    <w:p>
-      <w:r>
-        <w:t>Azure Table storage overview</w:t>
+        <w:t>Understand data store models</w:t>
       </w:r>
     </w:p>
     <w:p>
@@ -355,13 +159,13 @@
           <w:u w:val="single"/>
         </w:rPr>
       </w:pPr>
-      <w:hyperlink r:id="rId19">
-        <w:r>
-          <w:rPr>
-            <w:color w:val="1155CC"/>
-            <w:u w:val="single"/>
-          </w:rPr>
-          <w:t>https://docs.microsoft.com/en-us/azure/cosmos-db/table-storage-overview</w:t>
+      <w:hyperlink r:id="rId8">
+        <w:r>
+          <w:rPr>
+            <w:color w:val="1155CC"/>
+            <w:u w:val="single"/>
+          </w:rPr>
+          <w:t>https://docs.microsoft.com/en-us/azure/architecture/guide/technology-choices/data-store-overview</w:t>
         </w:r>
       </w:hyperlink>
     </w:p>
@@ -374,427 +178,113 @@
       </w:pPr>
     </w:p>
     <w:p>
-      <w:r>
-        <w:t>Azure Table Storage vs. Cosmos DB</w:t>
-      </w:r>
-    </w:p>
-    <w:p>
-      <w:hyperlink r:id="rId20" w:history="1">
+      <w:hyperlink r:id="rId9" w:history="1">
         <w:r>
           <w:rPr>
             <w:rStyle w:val="Hyperlink"/>
           </w:rPr>
-          <w:t>https://docs.microsoft.com/en-us/azure/cosmos-db/table-support</w:t>
-        </w:r>
-      </w:hyperlink>
-    </w:p>
-    <w:p/>
-    <w:p>
-      <w:r>
-        <w:t>Horizontal, vertical, and functional data partitioning</w:t>
-      </w:r>
-    </w:p>
-    <w:p>
-      <w:hyperlink r:id="rId21" w:anchor="why-partition-data">
-        <w:r>
-          <w:rPr>
-            <w:color w:val="1155CC"/>
-            <w:u w:val="single"/>
-          </w:rPr>
-          <w:t>https://docs.microsoft.com/en-us/azure/architecture/best-practices/data-partitioning#why-partition-data</w:t>
-        </w:r>
-      </w:hyperlink>
-    </w:p>
-    <w:p/>
-    <w:p>
-      <w:r>
-        <w:t>Designing partitions</w:t>
-      </w:r>
-    </w:p>
-    <w:p>
-      <w:hyperlink r:id="rId22" w:anchor="designing-partitions">
-        <w:r>
-          <w:rPr>
-            <w:color w:val="1155CC"/>
-            <w:u w:val="single"/>
-          </w:rPr>
-          <w:t>https://docs.microsoft.com/en-us/azure/architecture/best-practices/data-partitioning#designing-partitions</w:t>
-        </w:r>
-      </w:hyperlink>
-    </w:p>
-    <w:p/>
-    <w:p>
-      <w:r>
-        <w:t>Azure Architecture Center - Databases</w:t>
-      </w:r>
-    </w:p>
-    <w:p>
-      <w:hyperlink r:id="rId23" w:anchor="databases">
-        <w:r>
-          <w:rPr>
-            <w:color w:val="1155CC"/>
-            <w:u w:val="single"/>
-          </w:rPr>
-          <w:t>https://docs.microsoft.com/en-us/azure/architecture/browse/#databases</w:t>
-        </w:r>
-      </w:hyperlink>
-    </w:p>
-    <w:p/>
-    <w:p>
-      <w:r>
-        <w:t>Azure Architecture Center - Storage</w:t>
-      </w:r>
-    </w:p>
-    <w:p>
-      <w:hyperlink r:id="rId24" w:anchor="storage">
-        <w:r>
-          <w:rPr>
-            <w:color w:val="1155CC"/>
-            <w:u w:val="single"/>
-          </w:rPr>
-          <w:t>https://docs.microsoft.com/en-us/azure/architecture/browse/#storage</w:t>
-        </w:r>
-      </w:hyperlink>
-    </w:p>
-    <w:p/>
-    <w:p>
-      <w:r>
-        <w:t>Serverless web application on Azure (design ideas)</w:t>
-      </w:r>
-    </w:p>
-    <w:p>
-      <w:hyperlink r:id="rId25">
-        <w:r>
-          <w:rPr>
-            <w:color w:val="1155CC"/>
-            <w:u w:val="single"/>
-          </w:rPr>
-          <w:t>https://docs.microsoft.com/en-us/azure/architecture/reference-architectures/serverless/web-app</w:t>
-        </w:r>
-      </w:hyperlink>
-    </w:p>
-    <w:p/>
-    <w:p>
-      <w:r>
-        <w:t>Azure Cosmos DB</w:t>
-      </w:r>
-    </w:p>
-    <w:p>
-      <w:hyperlink r:id="rId26">
-        <w:r>
-          <w:rPr>
-            <w:color w:val="1155CC"/>
-            <w:u w:val="single"/>
-          </w:rPr>
-          <w:t>https://docs.microsoft.com/en-us/azure/cosmos-db/introduction</w:t>
-        </w:r>
-      </w:hyperlink>
-    </w:p>
-    <w:p>
-      <w:hyperlink r:id="rId27" w:anchor="next-steps">
-        <w:r>
-          <w:rPr>
-            <w:color w:val="1155CC"/>
-            <w:u w:val="single"/>
-          </w:rPr>
-          <w:t>https://docs.microsoft.com/en-us/azure/cosmos-db/introduction#next-steps</w:t>
-        </w:r>
-      </w:hyperlink>
-    </w:p>
-    <w:p>
-      <w:hyperlink r:id="rId28">
-        <w:r>
-          <w:rPr>
-            <w:color w:val="1155CC"/>
-            <w:u w:val="single"/>
-          </w:rPr>
-          <w:t>https://docs.microsoft.com/en-us/azure/cosmos-db/distribute-data-globally</w:t>
-        </w:r>
-      </w:hyperlink>
-    </w:p>
-    <w:p>
-      <w:hyperlink r:id="rId29">
-        <w:r>
-          <w:rPr>
-            <w:color w:val="1155CC"/>
-            <w:u w:val="single"/>
-          </w:rPr>
-          <w:t>https://docs.microsoft.com/en-us/azure/cosmos-db/partitioning-overview</w:t>
-        </w:r>
-      </w:hyperlink>
-    </w:p>
-    <w:p>
-      <w:hyperlink r:id="rId30">
-        <w:r>
-          <w:rPr>
-            <w:color w:val="1155CC"/>
-            <w:u w:val="single"/>
-          </w:rPr>
-          <w:t>https://docs.microsoft.com/en-us/azure/cosmos-db/high-availability</w:t>
-        </w:r>
-      </w:hyperlink>
-    </w:p>
-    <w:p>
-      <w:hyperlink r:id="rId31">
-        <w:r>
-          <w:rPr>
-            <w:color w:val="1155CC"/>
-            <w:u w:val="single"/>
-          </w:rPr>
-          <w:t>https://docs.microsoft.com/en-us/azure/cosmos-db/request-units</w:t>
-        </w:r>
-      </w:hyperlink>
-    </w:p>
-    <w:p>
-      <w:hyperlink r:id="rId32" w:anchor="azure-cosmos-db">
-        <w:r>
-          <w:rPr>
-            <w:color w:val="1155CC"/>
-            <w:u w:val="single"/>
-          </w:rPr>
-          <w:t>https://docs.microsoft.com/en-us/azure/architecture/framework/resiliency/backup-and-recovery#azure-cosmos-db</w:t>
-        </w:r>
-      </w:hyperlink>
-    </w:p>
-    <w:p>
-      <w:hyperlink r:id="rId33">
-        <w:r>
-          <w:rPr>
-            <w:color w:val="1155CC"/>
-            <w:u w:val="single"/>
-          </w:rPr>
-          <w:t>https://docs.microsoft.com/en-us/azure/cosmos-db/online-backup-and-restore</w:t>
-        </w:r>
-      </w:hyperlink>
-    </w:p>
-    <w:p/>
-    <w:p>
-      <w:r>
-        <w:t>Introduction to Azure Data Lake Storage Gen2</w:t>
-      </w:r>
-    </w:p>
-    <w:p>
-      <w:hyperlink r:id="rId34">
-        <w:r>
-          <w:rPr>
-            <w:color w:val="1155CC"/>
-            <w:u w:val="single"/>
-          </w:rPr>
-          <w:t>https://docs.microsoft.com/en-us/azure/storage/blobs/data-lake-storage-introduction</w:t>
-        </w:r>
-      </w:hyperlink>
-    </w:p>
-    <w:p/>
-    <w:p>
-      <w:r>
-        <w:t>Introduction to Azure Blob storage</w:t>
-      </w:r>
-    </w:p>
-    <w:p>
-      <w:hyperlink r:id="rId35">
-        <w:r>
-          <w:rPr>
-            <w:color w:val="1155CC"/>
-            <w:u w:val="single"/>
-          </w:rPr>
-          <w:t>https://docs.microsoft.com/en-us/azure/storage/blobs/storage-blobs-introduction</w:t>
-        </w:r>
-      </w:hyperlink>
-    </w:p>
-    <w:p/>
-    <w:p>
-      <w:r>
-        <w:t>Azure Storage redundancy</w:t>
-      </w:r>
-    </w:p>
-    <w:p>
-      <w:hyperlink r:id="rId36">
-        <w:r>
-          <w:rPr>
-            <w:color w:val="1155CC"/>
-            <w:u w:val="single"/>
-          </w:rPr>
-          <w:t>https://docs.microsoft.com/en-us/azure/storage/common/storage-redundancy</w:t>
-        </w:r>
-      </w:hyperlink>
-    </w:p>
-    <w:p/>
-    <w:p>
-      <w:r>
-        <w:t>Data cache</w:t>
-      </w:r>
-    </w:p>
-    <w:p>
-      <w:hyperlink r:id="rId37">
-        <w:r>
-          <w:rPr>
-            <w:color w:val="1155CC"/>
-            <w:u w:val="single"/>
-          </w:rPr>
-          <w:t>https://docs.microsoft.com/en-us/azure/architecture/solution-ideas/articles/data-cache-with-redis-cache</w:t>
-        </w:r>
-      </w:hyperlink>
-    </w:p>
-    <w:p/>
-    <w:p>
-      <w:r>
-        <w:t>Gaming using Cosmos DB (design ideas)</w:t>
-      </w:r>
-    </w:p>
-    <w:p>
-      <w:hyperlink r:id="rId38">
-        <w:r>
-          <w:rPr>
-            <w:color w:val="1155CC"/>
-            <w:u w:val="single"/>
-          </w:rPr>
-          <w:t>https://docs.microsoft.com/en-us/azure/architecture/solution-ideas/articles/gaming-using-cosmos-db</w:t>
-        </w:r>
-      </w:hyperlink>
-    </w:p>
-    <w:p/>
-    <w:p>
-      <w:r>
-        <w:t xml:space="preserve">Configure multiple write-regions for Cosmos </w:t>
-      </w:r>
-      <w:proofErr w:type="gramStart"/>
-      <w:r>
-        <w:t>DB</w:t>
-      </w:r>
-      <w:proofErr w:type="gramEnd"/>
-    </w:p>
-    <w:p>
-      <w:hyperlink r:id="rId39" w:anchor="configure-multiple-write-regions">
-        <w:r>
-          <w:rPr>
-            <w:color w:val="1155CC"/>
-            <w:u w:val="single"/>
-          </w:rPr>
-          <w:t>https://docs.microsoft.com/en-us/azure/cosmos-db/how-to-manage-database-account#configure-multiple-write-regions</w:t>
-        </w:r>
-      </w:hyperlink>
-    </w:p>
-    <w:p/>
-    <w:p>
-      <w:r>
-        <w:t>Distribute your data globally with Azure Cosmos DB</w:t>
-      </w:r>
-    </w:p>
-    <w:p>
-      <w:hyperlink r:id="rId40">
-        <w:r>
-          <w:rPr>
-            <w:color w:val="1155CC"/>
-            <w:u w:val="single"/>
-          </w:rPr>
-          <w:t>https://docs.microsoft.com/en-us/azure/cosmos-db/distribute-data-globally</w:t>
-        </w:r>
-      </w:hyperlink>
-    </w:p>
-    <w:p/>
-    <w:p>
-      <w:r>
-        <w:t>Consistency levels in Azure Cosmos DB</w:t>
-      </w:r>
-    </w:p>
-    <w:p>
-      <w:hyperlink r:id="rId41">
-        <w:r>
-          <w:rPr>
-            <w:color w:val="1155CC"/>
-            <w:u w:val="single"/>
-          </w:rPr>
-          <w:t>https://docs.microsoft.com/en-us/azure/cosmos-db/consistency-levels</w:t>
-        </w:r>
-      </w:hyperlink>
-    </w:p>
-    <w:p/>
-    <w:p>
-      <w:r>
-        <w:t>Azure Storage redundancy</w:t>
-      </w:r>
-    </w:p>
-    <w:p>
-      <w:hyperlink r:id="rId42">
-        <w:r>
-          <w:rPr>
-            <w:color w:val="1155CC"/>
-            <w:u w:val="single"/>
-          </w:rPr>
-          <w:t>https://docs.microsoft.com/en-us/azure/storage/common/storage-redundancy</w:t>
-        </w:r>
-      </w:hyperlink>
-    </w:p>
-    <w:p/>
-    <w:p>
-      <w:r>
-        <w:t xml:space="preserve">How does Azure Cosmos DB provide </w:t>
-      </w:r>
-      <w:proofErr w:type="gramStart"/>
-      <w:r>
-        <w:t>high availability</w:t>
-      </w:r>
-      <w:proofErr w:type="gramEnd"/>
-    </w:p>
-    <w:p>
-      <w:hyperlink r:id="rId43">
-        <w:r>
-          <w:rPr>
-            <w:color w:val="1155CC"/>
-            <w:u w:val="single"/>
-          </w:rPr>
-          <w:t>https://docs.microsoft.com/en-us/azure/cosmos-db/high-availability</w:t>
-        </w:r>
-      </w:hyperlink>
-    </w:p>
-    <w:p/>
-    <w:p>
-      <w:r>
-        <w:t>Partitioning tables in dedicated SQL pool - Azure Synapse</w:t>
-      </w:r>
-    </w:p>
-    <w:p>
-      <w:hyperlink r:id="rId44">
-        <w:r>
-          <w:rPr>
-            <w:color w:val="1155CC"/>
-            <w:u w:val="single"/>
-          </w:rPr>
-          <w:t>https://docs.microsoft.com/en-us/azure/synapse-analytics/sql-data-warehouse/sql-data-warehouse-tables-partition</w:t>
-        </w:r>
-      </w:hyperlink>
-    </w:p>
-    <w:p/>
-    <w:p>
-      <w:r>
-        <w:t>Manage compute for dedicated SQL pool (formerly SQL DW) in Azure Synapse Analytics</w:t>
-      </w:r>
-    </w:p>
-    <w:p>
-      <w:hyperlink r:id="rId45">
-        <w:r>
-          <w:rPr>
-            <w:color w:val="1155CC"/>
-            <w:u w:val="single"/>
-          </w:rPr>
-          <w:t>https://docs.microsoft.com/en-us/azure/synapse-analytics/sql-data-warehouse/sql-data-warehouse-manage-compute-overview</w:t>
-        </w:r>
-      </w:hyperlink>
-    </w:p>
-    <w:p/>
-    <w:p>
-      <w:r>
-        <w:t>Data Warehouse Units (DWUs) for dedicated SQL pool (formerly SQL DW) in Azure Synapse Analytics</w:t>
-      </w:r>
-    </w:p>
-    <w:p>
-      <w:hyperlink r:id="rId46">
-        <w:r>
-          <w:rPr>
-            <w:color w:val="1155CC"/>
-            <w:u w:val="single"/>
-          </w:rPr>
-          <w:t>https://docs.microsoft.com/en-us/azure/synapse-analytics/sql-data-warehouse/what-is-a-data-warehouse-unit-dwu-cdwu</w:t>
+          <w:t>https://docs.microsoft.com/en-ca/azure/storage/common/storage-redundancy</w:t>
+        </w:r>
+      </w:hyperlink>
+    </w:p>
+    <w:p/>
+    <w:p/>
+    <w:p>
+      <w:r>
+        <w:t>Types of storage accounts</w:t>
+      </w:r>
+    </w:p>
+    <w:p>
+      <w:hyperlink r:id="rId10" w:anchor="types-of-storage-accounts">
+        <w:r>
+          <w:rPr>
+            <w:color w:val="1155CC"/>
+            <w:u w:val="single"/>
+          </w:rPr>
+          <w:t>https://docs.microsoft.com/en-us/azure/storage/common/storage-account-overview#types-of-storage-accounts</w:t>
+        </w:r>
+      </w:hyperlink>
+    </w:p>
+    <w:p/>
+    <w:p>
+      <w:proofErr w:type="spellStart"/>
+      <w:r>
+        <w:t>Quickstart</w:t>
+      </w:r>
+      <w:proofErr w:type="spellEnd"/>
+      <w:r>
+        <w:t>: Build a .NET console app to manage Azure Cosmos DB SQL API resources</w:t>
+      </w:r>
+    </w:p>
+    <w:p>
+      <w:hyperlink r:id="rId11">
+        <w:r>
+          <w:rPr>
+            <w:color w:val="1155CC"/>
+            <w:u w:val="single"/>
+          </w:rPr>
+          <w:t>https://docs.microsoft.com/en-us/azure/cosmos-db/create-sql-api-dotnet</w:t>
+        </w:r>
+      </w:hyperlink>
+    </w:p>
+    <w:p/>
+    <w:p>
+      <w:proofErr w:type="spellStart"/>
+      <w:r>
+        <w:t>Quickstart</w:t>
+      </w:r>
+      <w:proofErr w:type="spellEnd"/>
+      <w:r>
+        <w:t>: Build a .NET Framework or Core application using the Azure Cosmos DB Gremlin API account</w:t>
+      </w:r>
+    </w:p>
+    <w:p>
+      <w:hyperlink r:id="rId12">
+        <w:r>
+          <w:rPr>
+            <w:color w:val="1155CC"/>
+            <w:u w:val="single"/>
+          </w:rPr>
+          <w:t>https://docs.microsoft.com/en-us/azure/cosmos-db/create-graph-dotnet</w:t>
+        </w:r>
+      </w:hyperlink>
+    </w:p>
+    <w:p/>
+    <w:p>
+      <w:proofErr w:type="spellStart"/>
+      <w:r>
+        <w:t>Quickstart</w:t>
+      </w:r>
+      <w:proofErr w:type="spellEnd"/>
+      <w:r>
+        <w:t>: Migrate an existing MongoDB Node.js web app to Azure Cosmos DB</w:t>
+      </w:r>
+    </w:p>
+    <w:p>
+      <w:hyperlink r:id="rId13">
+        <w:r>
+          <w:rPr>
+            <w:color w:val="1155CC"/>
+            <w:u w:val="single"/>
+          </w:rPr>
+          <w:t>https://docs.microsoft.com/en-us/azure/cosmos-db/create-mongodb-nodejs</w:t>
+        </w:r>
+      </w:hyperlink>
+    </w:p>
+    <w:p/>
+    <w:p>
+      <w:r>
+        <w:t>Azure Cognitive Search documentation</w:t>
+      </w:r>
+    </w:p>
+    <w:p>
+      <w:hyperlink r:id="rId14">
+        <w:r>
+          <w:rPr>
+            <w:color w:val="1155CC"/>
+            <w:u w:val="single"/>
+          </w:rPr>
+          <w:t>https://docs.microsoft.com/en-us/azure/search/</w:t>
         </w:r>
       </w:hyperlink>
     </w:p>
@@ -802,86 +292,80 @@
     <w:p>
       <w:r>
         <w:lastRenderedPageBreak/>
-        <w:t>What is a dedicated SQL pool (formerly SQL DW) in Azure Synapse Analytics?</w:t>
-      </w:r>
-    </w:p>
-    <w:p>
-      <w:hyperlink r:id="rId47">
-        <w:r>
-          <w:rPr>
-            <w:color w:val="1155CC"/>
-            <w:u w:val="single"/>
-          </w:rPr>
-          <w:t>https://docs.microsoft.com/en-us/azure/synapse-analytics/sql-data-warehouse/sql-data-warehouse-overview-what-is</w:t>
-        </w:r>
-      </w:hyperlink>
-    </w:p>
-    <w:p/>
-    <w:p>
-      <w:r>
-        <w:t>Backup and restore in Azure Synapse Dedicated SQL pool</w:t>
-      </w:r>
-    </w:p>
-    <w:p>
-      <w:hyperlink r:id="rId48">
-        <w:r>
-          <w:rPr>
-            <w:color w:val="1155CC"/>
-            <w:u w:val="single"/>
-          </w:rPr>
-          <w:t>https://docs.microsoft.com/en-us/azure/synapse-analytics/sql-data-warehouse/backup-and-restore</w:t>
-        </w:r>
-      </w:hyperlink>
-    </w:p>
-    <w:p>
-      <w:hyperlink r:id="rId49" w:anchor="azure-storage">
-        <w:r>
-          <w:rPr>
-            <w:color w:val="1155CC"/>
-            <w:u w:val="single"/>
-          </w:rPr>
-          <w:t>https://docs.microsoft.com/en-ca/azure/synapse-analytics/sql-data-warehouse/massively-parallel-processing-mpp-architecture#azure-storage</w:t>
-        </w:r>
-      </w:hyperlink>
-    </w:p>
-    <w:p/>
-    <w:p>
-      <w:r>
-        <w:t>Azure Synapse Hash-distributed tables</w:t>
-      </w:r>
-    </w:p>
-    <w:p>
-      <w:hyperlink r:id="rId50" w:anchor="hash-distributed-tables">
-        <w:r>
-          <w:rPr>
-            <w:color w:val="1155CC"/>
-            <w:u w:val="single"/>
-          </w:rPr>
-          <w:t>https://docs.microsoft.com/en-ca/azure/synapse-analytics/sql-data-warehouse/massively-parallel-processing-mpp-architecture#hash-distributed-tables</w:t>
-        </w:r>
-      </w:hyperlink>
-    </w:p>
-    <w:p/>
-    <w:p>
-      <w:r>
-        <w:t>Azure Synapse Round-robin distributed tables</w:t>
-      </w:r>
-    </w:p>
-    <w:p>
-      <w:hyperlink r:id="rId51" w:anchor="round-robin-distributed-tables">
-        <w:r>
-          <w:rPr>
-            <w:color w:val="1155CC"/>
-            <w:u w:val="single"/>
-          </w:rPr>
-          <w:t>https://docs.microsoft.com/en-ca/azure/synapse-analytics/sql-data-warehouse/massively-parallel-processing-mpp-architecture#round-robin-distributed-tables</w:t>
-        </w:r>
-      </w:hyperlink>
-    </w:p>
-    <w:p/>
-    <w:p>
-      <w:r>
-        <w:t>Azure Synapse Replicated Tables</w:t>
+        <w:t>Azure Cache for Redis</w:t>
+      </w:r>
+    </w:p>
+    <w:p>
+      <w:hyperlink r:id="rId15">
+        <w:r>
+          <w:rPr>
+            <w:color w:val="1155CC"/>
+            <w:u w:val="single"/>
+          </w:rPr>
+          <w:t>https://docs.microsoft.com/en-us/azure/azure-cache-for-redis/cache-overview</w:t>
+        </w:r>
+      </w:hyperlink>
+    </w:p>
+    <w:p/>
+    <w:p>
+      <w:r>
+        <w:t>Azure SQL documentation</w:t>
+      </w:r>
+    </w:p>
+    <w:p>
+      <w:hyperlink r:id="rId16">
+        <w:r>
+          <w:rPr>
+            <w:color w:val="1155CC"/>
+            <w:u w:val="single"/>
+          </w:rPr>
+          <w:t>https://docs.microsoft.com/en-us/azure/azure-sql/</w:t>
+        </w:r>
+      </w:hyperlink>
+    </w:p>
+    <w:p/>
+    <w:p>
+      <w:r>
+        <w:t>Other Relational options</w:t>
+      </w:r>
+    </w:p>
+    <w:p>
+      <w:hyperlink r:id="rId17">
+        <w:r>
+          <w:rPr>
+            <w:color w:val="1155CC"/>
+            <w:u w:val="single"/>
+          </w:rPr>
+          <w:t>https://docs.microsoft.com/en-us/azure/mysql/</w:t>
+        </w:r>
+      </w:hyperlink>
+    </w:p>
+    <w:p>
+      <w:hyperlink r:id="rId18">
+        <w:r>
+          <w:rPr>
+            <w:color w:val="1155CC"/>
+            <w:u w:val="single"/>
+          </w:rPr>
+          <w:t>https://docs.microsoft.com/en-us/azure/postgresql/</w:t>
+        </w:r>
+      </w:hyperlink>
+    </w:p>
+    <w:p>
+      <w:hyperlink r:id="rId19">
+        <w:r>
+          <w:rPr>
+            <w:color w:val="1155CC"/>
+            <w:u w:val="single"/>
+          </w:rPr>
+          <w:t>https://docs.microsoft.com/en-us/azure/mariadb/</w:t>
+        </w:r>
+      </w:hyperlink>
+    </w:p>
+    <w:p/>
+    <w:p>
+      <w:r>
+        <w:t>Azure Table storage overview</w:t>
       </w:r>
     </w:p>
     <w:p>
@@ -891,13 +375,13 @@
           <w:u w:val="single"/>
         </w:rPr>
       </w:pPr>
-      <w:hyperlink r:id="rId52" w:anchor="replicated-tables">
-        <w:r>
-          <w:rPr>
-            <w:color w:val="1155CC"/>
-            <w:u w:val="single"/>
-          </w:rPr>
-          <w:t>https://docs.microsoft.com/en-ca/azure/synapse-analytics/sql-data-warehouse/massively-parallel-processing-mpp-architecture#replicated-tables</w:t>
+      <w:hyperlink r:id="rId20">
+        <w:r>
+          <w:rPr>
+            <w:color w:val="1155CC"/>
+            <w:u w:val="single"/>
+          </w:rPr>
+          <w:t>https://docs.microsoft.com/en-us/azure/cosmos-db/table-storage-overview</w:t>
         </w:r>
       </w:hyperlink>
     </w:p>
@@ -911,6 +395,531 @@
     </w:p>
     <w:p>
       <w:r>
+        <w:t>Azure Table Storage vs. Cosmos DB</w:t>
+      </w:r>
+    </w:p>
+    <w:p>
+      <w:hyperlink r:id="rId21" w:history="1">
+        <w:r>
+          <w:rPr>
+            <w:rStyle w:val="Hyperlink"/>
+          </w:rPr>
+          <w:t>https://docs.microsoft.com/en-us/azure/cosmos-db/table-support</w:t>
+        </w:r>
+      </w:hyperlink>
+    </w:p>
+    <w:p/>
+    <w:p>
+      <w:r>
+        <w:t>Horizontal, vertical, and functional data partitioning</w:t>
+      </w:r>
+    </w:p>
+    <w:p>
+      <w:hyperlink r:id="rId22" w:anchor="why-partition-data">
+        <w:r>
+          <w:rPr>
+            <w:color w:val="1155CC"/>
+            <w:u w:val="single"/>
+          </w:rPr>
+          <w:t>https://docs.microsoft.com/en-us/azure/architecture/best-practices/data-partitioning#why-partition-data</w:t>
+        </w:r>
+      </w:hyperlink>
+    </w:p>
+    <w:p/>
+    <w:p>
+      <w:r>
+        <w:t>Designing partitions</w:t>
+      </w:r>
+    </w:p>
+    <w:p>
+      <w:hyperlink r:id="rId23" w:anchor="designing-partitions">
+        <w:r>
+          <w:rPr>
+            <w:color w:val="1155CC"/>
+            <w:u w:val="single"/>
+          </w:rPr>
+          <w:t>https://docs.microsoft.com/en-us/azure/architecture/best-practices/data-partitioning#designing-partitions</w:t>
+        </w:r>
+      </w:hyperlink>
+    </w:p>
+    <w:p/>
+    <w:p>
+      <w:r>
+        <w:t>Azure Architecture Center - Databases</w:t>
+      </w:r>
+    </w:p>
+    <w:p>
+      <w:hyperlink r:id="rId24" w:anchor="databases">
+        <w:r>
+          <w:rPr>
+            <w:color w:val="1155CC"/>
+            <w:u w:val="single"/>
+          </w:rPr>
+          <w:t>https://docs.microsoft.com/en-us/azure/architecture/browse/#databases</w:t>
+        </w:r>
+      </w:hyperlink>
+    </w:p>
+    <w:p/>
+    <w:p>
+      <w:r>
+        <w:t>Azure Architecture Center - Storage</w:t>
+      </w:r>
+    </w:p>
+    <w:p>
+      <w:hyperlink r:id="rId25" w:anchor="storage">
+        <w:r>
+          <w:rPr>
+            <w:color w:val="1155CC"/>
+            <w:u w:val="single"/>
+          </w:rPr>
+          <w:t>https://docs.microsoft.com/en-us/azure/architecture/browse/#storage</w:t>
+        </w:r>
+      </w:hyperlink>
+    </w:p>
+    <w:p/>
+    <w:p>
+      <w:r>
+        <w:t>Serverless web application on Azure (design ideas)</w:t>
+      </w:r>
+    </w:p>
+    <w:p>
+      <w:hyperlink r:id="rId26">
+        <w:r>
+          <w:rPr>
+            <w:color w:val="1155CC"/>
+            <w:u w:val="single"/>
+          </w:rPr>
+          <w:t>https://docs.microsoft.com/en-us/azure/architecture/reference-architectures/serverless/web-app</w:t>
+        </w:r>
+      </w:hyperlink>
+    </w:p>
+    <w:p/>
+    <w:p>
+      <w:r>
+        <w:t>Azure Cosmos DB</w:t>
+      </w:r>
+    </w:p>
+    <w:p>
+      <w:hyperlink r:id="rId27">
+        <w:r>
+          <w:rPr>
+            <w:color w:val="1155CC"/>
+            <w:u w:val="single"/>
+          </w:rPr>
+          <w:t>https://docs.microsoft.com/en-us/azure/cosmos-db/introduction</w:t>
+        </w:r>
+      </w:hyperlink>
+    </w:p>
+    <w:p>
+      <w:hyperlink r:id="rId28" w:anchor="next-steps">
+        <w:r>
+          <w:rPr>
+            <w:color w:val="1155CC"/>
+            <w:u w:val="single"/>
+          </w:rPr>
+          <w:t>https://docs.microsoft.com/en-us/azure/cosmos-db/introduction#next-steps</w:t>
+        </w:r>
+      </w:hyperlink>
+    </w:p>
+    <w:p>
+      <w:hyperlink r:id="rId29">
+        <w:r>
+          <w:rPr>
+            <w:color w:val="1155CC"/>
+            <w:u w:val="single"/>
+          </w:rPr>
+          <w:t>https://docs.microsoft.com/en-us/azure/cosmos-db/distribute-data-globally</w:t>
+        </w:r>
+      </w:hyperlink>
+    </w:p>
+    <w:p>
+      <w:hyperlink r:id="rId30">
+        <w:r>
+          <w:rPr>
+            <w:color w:val="1155CC"/>
+            <w:u w:val="single"/>
+          </w:rPr>
+          <w:t>https://docs.microsoft.com/en-us/azure/cosmos-db/partitioning-overview</w:t>
+        </w:r>
+      </w:hyperlink>
+    </w:p>
+    <w:p>
+      <w:hyperlink r:id="rId31">
+        <w:r>
+          <w:rPr>
+            <w:color w:val="1155CC"/>
+            <w:u w:val="single"/>
+          </w:rPr>
+          <w:t>https://docs.microsoft.com/en-us/azure/cosmos-db/high-availability</w:t>
+        </w:r>
+      </w:hyperlink>
+    </w:p>
+    <w:p>
+      <w:hyperlink r:id="rId32">
+        <w:r>
+          <w:rPr>
+            <w:color w:val="1155CC"/>
+            <w:u w:val="single"/>
+          </w:rPr>
+          <w:t>https://docs.microsoft.com/en-us/azure/cosmos-db/request-units</w:t>
+        </w:r>
+      </w:hyperlink>
+    </w:p>
+    <w:p>
+      <w:hyperlink r:id="rId33" w:anchor="azure-cosmos-db">
+        <w:r>
+          <w:rPr>
+            <w:color w:val="1155CC"/>
+            <w:u w:val="single"/>
+          </w:rPr>
+          <w:t>https://docs.microsoft.com/en-us/azure/architecture/framework/resiliency/backup-and-recovery#azure-cosmos-db</w:t>
+        </w:r>
+      </w:hyperlink>
+    </w:p>
+    <w:p>
+      <w:hyperlink r:id="rId34">
+        <w:r>
+          <w:rPr>
+            <w:color w:val="1155CC"/>
+            <w:u w:val="single"/>
+          </w:rPr>
+          <w:t>https://docs.microsoft.com/en-us/azure/cosmos-db/online-backup-and-restore</w:t>
+        </w:r>
+      </w:hyperlink>
+    </w:p>
+    <w:p/>
+    <w:p>
+      <w:r>
+        <w:t>Introduction to Azure Data Lake Storage Gen2</w:t>
+      </w:r>
+    </w:p>
+    <w:p>
+      <w:hyperlink r:id="rId35">
+        <w:r>
+          <w:rPr>
+            <w:color w:val="1155CC"/>
+            <w:u w:val="single"/>
+          </w:rPr>
+          <w:t>https://docs.microsoft.com/en-us/azure/storage/blobs/data-lake-storage-introduction</w:t>
+        </w:r>
+      </w:hyperlink>
+    </w:p>
+    <w:p/>
+    <w:p>
+      <w:r>
+        <w:t>Introduction to Azure Blob storage</w:t>
+      </w:r>
+    </w:p>
+    <w:p>
+      <w:hyperlink r:id="rId36">
+        <w:r>
+          <w:rPr>
+            <w:color w:val="1155CC"/>
+            <w:u w:val="single"/>
+          </w:rPr>
+          <w:t>https://docs.microsoft.com/en-us/azure/storage/blobs/storage-blobs-introduction</w:t>
+        </w:r>
+      </w:hyperlink>
+    </w:p>
+    <w:p/>
+    <w:p>
+      <w:r>
+        <w:t>Azure Storage redundancy</w:t>
+      </w:r>
+    </w:p>
+    <w:p>
+      <w:hyperlink r:id="rId37">
+        <w:r>
+          <w:rPr>
+            <w:color w:val="1155CC"/>
+            <w:u w:val="single"/>
+          </w:rPr>
+          <w:t>https://docs.microsoft.com/en-us/azure/storage/common/storage-redundancy</w:t>
+        </w:r>
+      </w:hyperlink>
+    </w:p>
+    <w:p/>
+    <w:p>
+      <w:r>
+        <w:t>Data cache</w:t>
+      </w:r>
+    </w:p>
+    <w:p>
+      <w:hyperlink r:id="rId38">
+        <w:r>
+          <w:rPr>
+            <w:color w:val="1155CC"/>
+            <w:u w:val="single"/>
+          </w:rPr>
+          <w:t>https://docs.microsoft.com/en-us/azure/architecture/solution-ideas/articles/data-cache-with-redis-cache</w:t>
+        </w:r>
+      </w:hyperlink>
+    </w:p>
+    <w:p/>
+    <w:p>
+      <w:r>
+        <w:t>Gaming using Cosmos DB (design ideas)</w:t>
+      </w:r>
+    </w:p>
+    <w:p>
+      <w:hyperlink r:id="rId39">
+        <w:r>
+          <w:rPr>
+            <w:color w:val="1155CC"/>
+            <w:u w:val="single"/>
+          </w:rPr>
+          <w:t>https://docs.microsoft.com/en-us/azure/architecture/solution-ideas/articles/gaming-using-cosmos-db</w:t>
+        </w:r>
+      </w:hyperlink>
+    </w:p>
+    <w:p/>
+    <w:p>
+      <w:r>
+        <w:t>Configure multiple write-regions for Cosmos DB</w:t>
+      </w:r>
+    </w:p>
+    <w:p>
+      <w:hyperlink r:id="rId40" w:anchor="configure-multiple-write-regions">
+        <w:r>
+          <w:rPr>
+            <w:color w:val="1155CC"/>
+            <w:u w:val="single"/>
+          </w:rPr>
+          <w:t>https://docs.microsoft.com/en-us/azure/cosmos-db/how-to-manage-database-account#configure-multiple-write-regions</w:t>
+        </w:r>
+      </w:hyperlink>
+    </w:p>
+    <w:p/>
+    <w:p>
+      <w:r>
+        <w:t>Distribute your data globally with Azure Cosmos DB</w:t>
+      </w:r>
+    </w:p>
+    <w:p>
+      <w:hyperlink r:id="rId41">
+        <w:r>
+          <w:rPr>
+            <w:color w:val="1155CC"/>
+            <w:u w:val="single"/>
+          </w:rPr>
+          <w:t>https://docs.microsoft.com/en-us/azure/cosmos-db/distribute-data-globally</w:t>
+        </w:r>
+      </w:hyperlink>
+    </w:p>
+    <w:p/>
+    <w:p>
+      <w:r>
+        <w:t>Consistency levels in Azure Cosmos DB</w:t>
+      </w:r>
+    </w:p>
+    <w:p>
+      <w:hyperlink r:id="rId42">
+        <w:r>
+          <w:rPr>
+            <w:color w:val="1155CC"/>
+            <w:u w:val="single"/>
+          </w:rPr>
+          <w:t>https://docs.microsoft.com/en-us/azure/cosmos-db/consistency-levels</w:t>
+        </w:r>
+      </w:hyperlink>
+    </w:p>
+    <w:p/>
+    <w:p>
+      <w:r>
+        <w:t>Azure Storage redundancy</w:t>
+      </w:r>
+    </w:p>
+    <w:p>
+      <w:hyperlink r:id="rId43">
+        <w:r>
+          <w:rPr>
+            <w:color w:val="1155CC"/>
+            <w:u w:val="single"/>
+          </w:rPr>
+          <w:t>https://docs.microsoft.com/en-us/azure/storage/common/storage-redundancy</w:t>
+        </w:r>
+      </w:hyperlink>
+    </w:p>
+    <w:p/>
+    <w:p>
+      <w:r>
+        <w:t>How does Azure Cosmos DB provide high availability</w:t>
+      </w:r>
+    </w:p>
+    <w:p>
+      <w:hyperlink r:id="rId44">
+        <w:r>
+          <w:rPr>
+            <w:color w:val="1155CC"/>
+            <w:u w:val="single"/>
+          </w:rPr>
+          <w:t>https://docs.microsoft.com/en-us/azure/cosmos-db/high-availability</w:t>
+        </w:r>
+      </w:hyperlink>
+    </w:p>
+    <w:p/>
+    <w:p>
+      <w:r>
+        <w:t>Partitioning tables in dedicated SQL pool - Azure Synapse</w:t>
+      </w:r>
+    </w:p>
+    <w:p>
+      <w:hyperlink r:id="rId45">
+        <w:r>
+          <w:rPr>
+            <w:color w:val="1155CC"/>
+            <w:u w:val="single"/>
+          </w:rPr>
+          <w:t>https://docs.microsoft.com/en-us/azure/synapse-analytics/sql-data-warehouse/sql-data-warehouse-tables-partition</w:t>
+        </w:r>
+      </w:hyperlink>
+    </w:p>
+    <w:p/>
+    <w:p>
+      <w:r>
+        <w:t>Manage compute for dedicated SQL pool (formerly SQL DW) in Azure Synapse Analytics</w:t>
+      </w:r>
+    </w:p>
+    <w:p>
+      <w:hyperlink r:id="rId46">
+        <w:r>
+          <w:rPr>
+            <w:color w:val="1155CC"/>
+            <w:u w:val="single"/>
+          </w:rPr>
+          <w:t>https://docs.microsoft.com/en-us/azure/synapse-analytics/sql-data-warehouse/sql-data-warehouse-manage-compute-overview</w:t>
+        </w:r>
+      </w:hyperlink>
+    </w:p>
+    <w:p/>
+    <w:p>
+      <w:r>
+        <w:t>Data Warehouse Units (DWUs) for dedicated SQL pool (formerly SQL DW) in Azure Synapse Analytics</w:t>
+      </w:r>
+    </w:p>
+    <w:p>
+      <w:hyperlink r:id="rId47">
+        <w:r>
+          <w:rPr>
+            <w:color w:val="1155CC"/>
+            <w:u w:val="single"/>
+          </w:rPr>
+          <w:t>https://docs.microsoft.com/en-us/azure/synapse-analytics/sql-data-warehouse/what-is-a-data-warehouse-unit-dwu-cdwu</w:t>
+        </w:r>
+      </w:hyperlink>
+    </w:p>
+    <w:p/>
+    <w:p>
+      <w:r>
+        <w:t>What is a dedicated SQL pool (formerly SQL DW) in Azure Synapse Analytics?</w:t>
+      </w:r>
+    </w:p>
+    <w:p>
+      <w:hyperlink r:id="rId48">
+        <w:r>
+          <w:rPr>
+            <w:color w:val="1155CC"/>
+            <w:u w:val="single"/>
+          </w:rPr>
+          <w:t>https://docs.microsoft.com/en-us/azure/synapse-analytics/sql-data-warehouse/sql-data-warehouse-overview-what-is</w:t>
+        </w:r>
+      </w:hyperlink>
+    </w:p>
+    <w:p/>
+    <w:p>
+      <w:r>
+        <w:t>Backup and restore in Azure Synapse Dedicated SQL pool</w:t>
+      </w:r>
+    </w:p>
+    <w:p>
+      <w:hyperlink r:id="rId49">
+        <w:r>
+          <w:rPr>
+            <w:color w:val="1155CC"/>
+            <w:u w:val="single"/>
+          </w:rPr>
+          <w:t>https://docs.microsoft.com/en-us/azure/synapse-analytics/sql-data-warehouse/backup-and-restore</w:t>
+        </w:r>
+      </w:hyperlink>
+    </w:p>
+    <w:p>
+      <w:hyperlink r:id="rId50" w:anchor="azure-storage">
+        <w:r>
+          <w:rPr>
+            <w:color w:val="1155CC"/>
+            <w:u w:val="single"/>
+          </w:rPr>
+          <w:t>https://docs.microsoft.com/en-ca/azure/synapse-analytics/sql-data-warehouse/massively-parallel-processing-mpp-architecture#azure-storage</w:t>
+        </w:r>
+      </w:hyperlink>
+    </w:p>
+    <w:p/>
+    <w:p>
+      <w:r>
+        <w:t>Azure Synapse Hash-distributed tables</w:t>
+      </w:r>
+    </w:p>
+    <w:p>
+      <w:hyperlink r:id="rId51" w:anchor="hash-distributed-tables">
+        <w:r>
+          <w:rPr>
+            <w:color w:val="1155CC"/>
+            <w:u w:val="single"/>
+          </w:rPr>
+          <w:t>https://docs.microsoft.com/en-ca/azure/synapse-analytics/sql-data-warehouse/massively-parallel-processing-mpp-architecture#hash-distributed-tables</w:t>
+        </w:r>
+      </w:hyperlink>
+    </w:p>
+    <w:p/>
+    <w:p>
+      <w:r>
+        <w:t>Azure Synapse Round-robin distributed tables</w:t>
+      </w:r>
+    </w:p>
+    <w:p>
+      <w:hyperlink r:id="rId52" w:anchor="round-robin-distributed-tables">
+        <w:r>
+          <w:rPr>
+            <w:color w:val="1155CC"/>
+            <w:u w:val="single"/>
+          </w:rPr>
+          <w:t>https://docs.microsoft.com/en-ca/azure/synapse-analytics/sql-data-warehouse/massively-parallel-processing-mpp-architecture#round-robin-distributed-tables</w:t>
+        </w:r>
+      </w:hyperlink>
+    </w:p>
+    <w:p/>
+    <w:p>
+      <w:r>
+        <w:t>Azure Synapse Replicated Tables</w:t>
+      </w:r>
+    </w:p>
+    <w:p>
+      <w:pPr>
+        <w:rPr>
+          <w:color w:val="1155CC"/>
+          <w:u w:val="single"/>
+        </w:rPr>
+      </w:pPr>
+      <w:hyperlink r:id="rId53" w:anchor="replicated-tables">
+        <w:r>
+          <w:rPr>
+            <w:color w:val="1155CC"/>
+            <w:u w:val="single"/>
+          </w:rPr>
+          <w:t>https://docs.microsoft.com/en-ca/azure/synapse-analytics/sql-data-warehouse/massively-parallel-processing-mpp-architecture#replicated-tables</w:t>
+        </w:r>
+      </w:hyperlink>
+    </w:p>
+    <w:p>
+      <w:pPr>
+        <w:rPr>
+          <w:color w:val="1155CC"/>
+          <w:u w:val="single"/>
+        </w:rPr>
+      </w:pPr>
+    </w:p>
+    <w:p>
+      <w:r>
         <w:t>QuickStart</w:t>
       </w:r>
       <w:r>
@@ -918,7 +927,7 @@
       </w:r>
     </w:p>
     <w:p>
-      <w:hyperlink r:id="rId53" w:history="1">
+      <w:hyperlink r:id="rId54" w:history="1">
         <w:r>
           <w:rPr>
             <w:rStyle w:val="Hyperlink"/>
@@ -934,7 +943,7 @@
       </w:r>
     </w:p>
     <w:p>
-      <w:hyperlink r:id="rId54" w:history="1">
+      <w:hyperlink r:id="rId55" w:history="1">
         <w:r>
           <w:rPr>
             <w:rStyle w:val="Hyperlink"/>
@@ -953,7 +962,7 @@
       </w:r>
     </w:p>
     <w:p>
-      <w:hyperlink r:id="rId55" w:history="1">
+      <w:hyperlink r:id="rId56" w:history="1">
         <w:r>
           <w:rPr>
             <w:rStyle w:val="Hyperlink"/>
@@ -969,7 +978,7 @@
       </w:r>
     </w:p>
     <w:p>
-      <w:hyperlink r:id="rId56" w:history="1">
+      <w:hyperlink r:id="rId57" w:history="1">
         <w:r>
           <w:rPr>
             <w:rStyle w:val="Hyperlink"/>
@@ -996,7 +1005,7 @@
       </w:r>
     </w:p>
     <w:p>
-      <w:hyperlink r:id="rId57" w:history="1">
+      <w:hyperlink r:id="rId58" w:history="1">
         <w:r>
           <w:rPr>
             <w:rStyle w:val="Hyperlink"/>
@@ -1012,7 +1021,7 @@
       </w:r>
     </w:p>
     <w:p>
-      <w:hyperlink r:id="rId58" w:anchor="open-synapse-studio">
+      <w:hyperlink r:id="rId59" w:anchor="open-synapse-studio">
         <w:r>
           <w:rPr>
             <w:color w:val="1155CC"/>
@@ -1029,7 +1038,7 @@
       </w:r>
     </w:p>
     <w:p>
-      <w:hyperlink r:id="rId59">
+      <w:hyperlink r:id="rId60">
         <w:r>
           <w:rPr>
             <w:color w:val="1155CC"/>
@@ -1046,7 +1055,7 @@
       </w:r>
     </w:p>
     <w:p>
-      <w:hyperlink r:id="rId60">
+      <w:hyperlink r:id="rId61">
         <w:r>
           <w:rPr>
             <w:color w:val="1155CC"/>
@@ -1063,7 +1072,7 @@
       </w:r>
     </w:p>
     <w:p>
-      <w:hyperlink r:id="rId61">
+      <w:hyperlink r:id="rId62">
         <w:r>
           <w:rPr>
             <w:color w:val="1155CC"/>
@@ -1088,7 +1097,7 @@
       </w:r>
     </w:p>
     <w:p>
-      <w:hyperlink r:id="rId62" w:anchor="use-polybase-to-load-data-into-azure-synapse-analytics">
+      <w:hyperlink r:id="rId63" w:anchor="use-polybase-to-load-data-into-azure-synapse-analytics">
         <w:r>
           <w:rPr>
             <w:color w:val="1155CC"/>
@@ -1105,7 +1114,7 @@
       </w:r>
     </w:p>
     <w:p>
-      <w:hyperlink r:id="rId63">
+      <w:hyperlink r:id="rId64">
         <w:r>
           <w:rPr>
             <w:color w:val="1155CC"/>
@@ -1122,7 +1131,7 @@
       </w:r>
     </w:p>
     <w:p>
-      <w:hyperlink r:id="rId64">
+      <w:hyperlink r:id="rId65">
         <w:r>
           <w:rPr>
             <w:color w:val="1155CC"/>
@@ -1139,7 +1148,7 @@
       </w:r>
     </w:p>
     <w:p>
-      <w:hyperlink r:id="rId65">
+      <w:hyperlink r:id="rId66">
         <w:r>
           <w:rPr>
             <w:color w:val="1155CC"/>
@@ -1156,7 +1165,7 @@
       </w:r>
     </w:p>
     <w:p>
-      <w:hyperlink r:id="rId66">
+      <w:hyperlink r:id="rId67">
         <w:r>
           <w:rPr>
             <w:color w:val="1155CC"/>
@@ -1173,7 +1182,7 @@
       </w:r>
     </w:p>
     <w:p>
-      <w:hyperlink r:id="rId67">
+      <w:hyperlink r:id="rId68">
         <w:r>
           <w:rPr>
             <w:color w:val="1155CC"/>
@@ -1190,7 +1199,7 @@
       </w:r>
     </w:p>
     <w:p>
-      <w:hyperlink r:id="rId68">
+      <w:hyperlink r:id="rId69">
         <w:r>
           <w:rPr>
             <w:color w:val="1155CC"/>
@@ -1203,16 +1212,11 @@
     <w:p/>
     <w:p>
       <w:r>
-        <w:t xml:space="preserve">Create a trigger that runs a pipeline on a </w:t>
-      </w:r>
-      <w:proofErr w:type="gramStart"/>
-      <w:r>
-        <w:t>schedule</w:t>
-      </w:r>
-      <w:proofErr w:type="gramEnd"/>
-    </w:p>
-    <w:p>
-      <w:hyperlink r:id="rId69">
+        <w:t>Create a trigger that runs a pipeline on a schedule</w:t>
+      </w:r>
+    </w:p>
+    <w:p>
+      <w:hyperlink r:id="rId70">
         <w:r>
           <w:rPr>
             <w:color w:val="1155CC"/>
@@ -1229,7 +1233,7 @@
       </w:r>
     </w:p>
     <w:p>
-      <w:hyperlink r:id="rId70">
+      <w:hyperlink r:id="rId71">
         <w:r>
           <w:rPr>
             <w:color w:val="1155CC"/>
@@ -1246,7 +1250,7 @@
       </w:r>
     </w:p>
     <w:p>
-      <w:hyperlink r:id="rId71">
+      <w:hyperlink r:id="rId72">
         <w:r>
           <w:rPr>
             <w:color w:val="1155CC"/>
@@ -1263,7 +1267,7 @@
       </w:r>
     </w:p>
     <w:p>
-      <w:hyperlink r:id="rId72" w:anchor="analytics">
+      <w:hyperlink r:id="rId73" w:anchor="analytics">
         <w:r>
           <w:rPr>
             <w:color w:val="1155CC"/>
@@ -1276,240 +1280,235 @@
     <w:p/>
     <w:p>
       <w:r>
+        <w:t>Azure Stream Analytics</w:t>
+      </w:r>
+    </w:p>
+    <w:p>
+      <w:hyperlink r:id="rId74">
+        <w:r>
+          <w:rPr>
+            <w:color w:val="1155CC"/>
+            <w:u w:val="single"/>
+          </w:rPr>
+          <w:t>https://docs.microsoft.com/en-us/azure/stream-analytics/stream-analytics-introduction</w:t>
+        </w:r>
+      </w:hyperlink>
+    </w:p>
+    <w:p/>
+    <w:p>
+      <w:r>
+        <w:t>What is Azure Databricks?</w:t>
+      </w:r>
+    </w:p>
+    <w:p>
+      <w:hyperlink r:id="rId75">
+        <w:r>
+          <w:rPr>
+            <w:color w:val="1155CC"/>
+            <w:u w:val="single"/>
+          </w:rPr>
+          <w:t>https://docs.microsoft.com/en-us/azure/databricks/scenarios/what-is-azure-databricks</w:t>
+        </w:r>
+      </w:hyperlink>
+    </w:p>
+    <w:p/>
+    <w:p>
+      <w:r>
+        <w:t>Azure Databricks Workspace concepts</w:t>
+      </w:r>
+    </w:p>
+    <w:p>
+      <w:hyperlink r:id="rId76">
+        <w:r>
+          <w:rPr>
+            <w:color w:val="1155CC"/>
+            <w:u w:val="single"/>
+          </w:rPr>
+          <w:t>https://docs.microsoft.com/en-ca/azure/databricks/getting-started/concepts</w:t>
+        </w:r>
+      </w:hyperlink>
+    </w:p>
+    <w:p/>
+    <w:p>
+      <w:r>
+        <w:t>Azure Databrick Clusters</w:t>
+      </w:r>
+    </w:p>
+    <w:p>
+      <w:hyperlink r:id="rId77">
+        <w:r>
+          <w:rPr>
+            <w:color w:val="1155CC"/>
+            <w:u w:val="single"/>
+          </w:rPr>
+          <w:t>https://docs.microsoft.com/en-us/azure/databricks/clusters/</w:t>
+        </w:r>
+      </w:hyperlink>
+    </w:p>
+    <w:p/>
+    <w:p>
+      <w:r>
+        <w:t>Cluster size and autoscaling</w:t>
+      </w:r>
+    </w:p>
+    <w:p>
+      <w:hyperlink r:id="rId78" w:anchor="autoscaling">
+        <w:r>
+          <w:rPr>
+            <w:color w:val="1155CC"/>
+            <w:u w:val="single"/>
+          </w:rPr>
+          <w:t>https://docs.microsoft.com/en-us/azure/databricks/clusters/configure#autoscaling</w:t>
+        </w:r>
+      </w:hyperlink>
+    </w:p>
+    <w:p/>
+    <w:p>
+      <w:r>
+        <w:t>Azure Databricks Notebooks</w:t>
+      </w:r>
+    </w:p>
+    <w:p>
+      <w:hyperlink r:id="rId79">
+        <w:r>
+          <w:rPr>
+            <w:color w:val="1155CC"/>
+            <w:u w:val="single"/>
+          </w:rPr>
+          <w:t>https://docs.microsoft.com/en-us/azure/databricks/notebooks/</w:t>
+        </w:r>
+      </w:hyperlink>
+    </w:p>
+    <w:p/>
+    <w:p>
+      <w:r>
+        <w:t>Azure Databricks Jobs</w:t>
+      </w:r>
+    </w:p>
+    <w:p>
+      <w:hyperlink r:id="rId80">
+        <w:r>
+          <w:rPr>
+            <w:color w:val="1155CC"/>
+            <w:u w:val="single"/>
+          </w:rPr>
+          <w:t>https://docs.microsoft.com/en-us/azure/databricks/jobs</w:t>
+        </w:r>
+      </w:hyperlink>
+    </w:p>
+    <w:p/>
+    <w:p>
+      <w:r>
+        <w:t>Transformation with Azure Databricks</w:t>
+      </w:r>
+    </w:p>
+    <w:p>
+      <w:hyperlink r:id="rId81">
+        <w:r>
+          <w:rPr>
+            <w:color w:val="1155CC"/>
+            <w:u w:val="single"/>
+          </w:rPr>
+          <w:t>https://docs.microsoft.com/en-us/azure/data-factory/solution-template-databricks-notebook</w:t>
+        </w:r>
+      </w:hyperlink>
+    </w:p>
+    <w:p/>
+    <w:p>
+      <w:r>
+        <w:t>Grant limited access to Azure Storage resources using shared access signatures (SAS)</w:t>
+      </w:r>
+    </w:p>
+    <w:p>
+      <w:hyperlink r:id="rId82">
+        <w:r>
+          <w:rPr>
+            <w:color w:val="1155CC"/>
+            <w:u w:val="single"/>
+          </w:rPr>
+          <w:t>https://docs.microsoft.com/en-us/azure/storage/common/storage-sas-overview</w:t>
+        </w:r>
+      </w:hyperlink>
+    </w:p>
+    <w:p/>
+    <w:p>
+      <w:r>
+        <w:t>Azure role-based access control in Azure Cosmos DB</w:t>
+      </w:r>
+    </w:p>
+    <w:p>
+      <w:hyperlink r:id="rId83">
+        <w:r>
+          <w:rPr>
+            <w:color w:val="1155CC"/>
+            <w:u w:val="single"/>
+          </w:rPr>
+          <w:t>https://docs.microsoft.com/en-us/azure/cosmos-db/role-based-access-control</w:t>
+        </w:r>
+      </w:hyperlink>
+    </w:p>
+    <w:p/>
+    <w:p>
+      <w:r>
+        <w:t>Manage storage account access keys</w:t>
+      </w:r>
+    </w:p>
+    <w:p>
+      <w:hyperlink r:id="rId84">
+        <w:r>
+          <w:rPr>
+            <w:color w:val="1155CC"/>
+            <w:u w:val="single"/>
+          </w:rPr>
+          <w:t>https://docs.microsoft.com/en-us/azure/storage/common/storage-account-keys-manage?tabs=azure-portal</w:t>
+        </w:r>
+      </w:hyperlink>
+    </w:p>
+    <w:p/>
+    <w:p>
+      <w:r>
+        <w:t>Auditing for Azure SQL Database and Azure Synapse Analytics</w:t>
+      </w:r>
+    </w:p>
+    <w:p>
+      <w:hyperlink r:id="rId85">
+        <w:r>
+          <w:rPr>
+            <w:color w:val="1155CC"/>
+            <w:u w:val="single"/>
+          </w:rPr>
+          <w:t>https://docs.microsoft.com/en-us/azure/azure-sql/database/auditing-overview</w:t>
+        </w:r>
+      </w:hyperlink>
+    </w:p>
+    <w:p/>
+    <w:p>
+      <w:r>
+        <w:t>Cosmos DB Consistency</w:t>
+      </w:r>
+      <w:r>
+        <w:t xml:space="preserve"> models</w:t>
+      </w:r>
+    </w:p>
+    <w:p>
+      <w:hyperlink r:id="rId86" w:history="1">
+        <w:r>
+          <w:rPr>
+            <w:rStyle w:val="Hyperlink"/>
+          </w:rPr>
+          <w:t>https://www.youtube.com/watch?v=t1--kZjrG-o</w:t>
+        </w:r>
+      </w:hyperlink>
+    </w:p>
+    <w:p/>
+    <w:p>
+      <w:r>
         <w:lastRenderedPageBreak/>
-        <w:t>Azure Stream Analytics</w:t>
-      </w:r>
-    </w:p>
-    <w:p>
-      <w:hyperlink r:id="rId73">
-        <w:r>
-          <w:rPr>
-            <w:color w:val="1155CC"/>
-            <w:u w:val="single"/>
-          </w:rPr>
-          <w:t>https://docs.microsoft.com/en-us/azure/stream-analytics/stream-analytics-introduction</w:t>
-        </w:r>
-      </w:hyperlink>
-    </w:p>
-    <w:p/>
-    <w:p>
-      <w:r>
-        <w:t>What is Azure Databricks?</w:t>
-      </w:r>
-    </w:p>
-    <w:p>
-      <w:hyperlink r:id="rId74">
-        <w:r>
-          <w:rPr>
-            <w:color w:val="1155CC"/>
-            <w:u w:val="single"/>
-          </w:rPr>
-          <w:t>https://docs.microsoft.com/en-us/azure/databricks/scenarios/what-is-azure-databricks</w:t>
-        </w:r>
-      </w:hyperlink>
-    </w:p>
-    <w:p/>
-    <w:p>
-      <w:r>
-        <w:t>Azure Databricks Workspace concepts</w:t>
-      </w:r>
-    </w:p>
-    <w:p>
-      <w:hyperlink r:id="rId75">
-        <w:r>
-          <w:rPr>
-            <w:color w:val="1155CC"/>
-            <w:u w:val="single"/>
-          </w:rPr>
-          <w:t>https://docs.microsoft.com/en-ca/azure/databricks/getting-started/concepts</w:t>
-        </w:r>
-      </w:hyperlink>
-    </w:p>
-    <w:p/>
-    <w:p>
-      <w:r>
-        <w:t>Azure Databrick Clusters</w:t>
-      </w:r>
-    </w:p>
-    <w:p>
-      <w:hyperlink r:id="rId76">
-        <w:r>
-          <w:rPr>
-            <w:color w:val="1155CC"/>
-            <w:u w:val="single"/>
-          </w:rPr>
-          <w:t>https://docs.microsoft.com/en-us/azure/databricks/clusters/</w:t>
-        </w:r>
-      </w:hyperlink>
-    </w:p>
-    <w:p/>
-    <w:p>
-      <w:r>
-        <w:t>Cluster size and autoscaling</w:t>
-      </w:r>
-    </w:p>
-    <w:p>
-      <w:hyperlink r:id="rId77" w:anchor="autoscaling">
-        <w:r>
-          <w:rPr>
-            <w:color w:val="1155CC"/>
-            <w:u w:val="single"/>
-          </w:rPr>
-          <w:t>https://docs.microsoft.com/en-us/azure/databricks/clusters/configure#autoscaling</w:t>
-        </w:r>
-      </w:hyperlink>
-    </w:p>
-    <w:p/>
-    <w:p>
-      <w:r>
-        <w:t>Azure Databricks Notebooks</w:t>
-      </w:r>
-    </w:p>
-    <w:p>
-      <w:hyperlink r:id="rId78">
-        <w:r>
-          <w:rPr>
-            <w:color w:val="1155CC"/>
-            <w:u w:val="single"/>
-          </w:rPr>
-          <w:t>https://docs.microsoft.com/en-us/azure/databricks/notebooks/</w:t>
-        </w:r>
-      </w:hyperlink>
-    </w:p>
-    <w:p/>
-    <w:p>
-      <w:r>
-        <w:t>Azure Databricks Jobs</w:t>
-      </w:r>
-    </w:p>
-    <w:p>
-      <w:hyperlink r:id="rId79">
-        <w:r>
-          <w:rPr>
-            <w:color w:val="1155CC"/>
-            <w:u w:val="single"/>
-          </w:rPr>
-          <w:t>https://docs.microsoft.com/en-us/azure/databricks/jobs</w:t>
-        </w:r>
-      </w:hyperlink>
-    </w:p>
-    <w:p/>
-    <w:p>
-      <w:r>
-        <w:t>Transformation with Azure Databricks</w:t>
-      </w:r>
-    </w:p>
-    <w:p>
-      <w:hyperlink r:id="rId80">
-        <w:r>
-          <w:rPr>
-            <w:color w:val="1155CC"/>
-            <w:u w:val="single"/>
-          </w:rPr>
-          <w:t>https://docs.microsoft.com/en-us/azure/data-factory/solution-template-databricks-notebook</w:t>
-        </w:r>
-      </w:hyperlink>
-    </w:p>
-    <w:p/>
-    <w:p>
-      <w:r>
-        <w:t>Grant limited access to Azure Storage resources using shared access signatures (SAS)</w:t>
-      </w:r>
-    </w:p>
-    <w:p>
-      <w:hyperlink r:id="rId81">
-        <w:r>
-          <w:rPr>
-            <w:color w:val="1155CC"/>
-            <w:u w:val="single"/>
-          </w:rPr>
-          <w:t>https://docs.microsoft.com/en-us/azure/storage/common/storage-sas-overview</w:t>
-        </w:r>
-      </w:hyperlink>
-    </w:p>
-    <w:p/>
-    <w:p>
-      <w:r>
-        <w:t>Azure role-based access control in Azure Cosmos DB</w:t>
-      </w:r>
-    </w:p>
-    <w:p>
-      <w:hyperlink r:id="rId82">
-        <w:r>
-          <w:rPr>
-            <w:color w:val="1155CC"/>
-            <w:u w:val="single"/>
-          </w:rPr>
-          <w:t>https://docs.microsoft.com/en-us/azure/cosmos-db/role-based-access-control</w:t>
-        </w:r>
-      </w:hyperlink>
-    </w:p>
-    <w:p/>
-    <w:p>
-      <w:r>
-        <w:t xml:space="preserve">Manage storage account access </w:t>
-      </w:r>
-      <w:proofErr w:type="gramStart"/>
-      <w:r>
-        <w:t>keys</w:t>
-      </w:r>
-      <w:proofErr w:type="gramEnd"/>
-    </w:p>
-    <w:p>
-      <w:hyperlink r:id="rId83">
-        <w:r>
-          <w:rPr>
-            <w:color w:val="1155CC"/>
-            <w:u w:val="single"/>
-          </w:rPr>
-          <w:t>https://docs.microsoft.com/en-us/azure/storage/common/storage-account-keys-manage?tabs=azure-portal</w:t>
-        </w:r>
-      </w:hyperlink>
-    </w:p>
-    <w:p/>
-    <w:p>
-      <w:r>
-        <w:t>Auditing for Azure SQL Database and Azure Synapse Analytics</w:t>
-      </w:r>
-    </w:p>
-    <w:p>
-      <w:hyperlink r:id="rId84">
-        <w:r>
-          <w:rPr>
-            <w:color w:val="1155CC"/>
-            <w:u w:val="single"/>
-          </w:rPr>
-          <w:t>https://docs.microsoft.com/en-us/azure/azure-sql/database/auditing-overview</w:t>
-        </w:r>
-      </w:hyperlink>
-    </w:p>
-    <w:p/>
-    <w:p>
-      <w:r>
-        <w:t>Cosmos DB Consistency</w:t>
-      </w:r>
-      <w:r>
-        <w:t xml:space="preserve"> models</w:t>
-      </w:r>
-    </w:p>
-    <w:p>
-      <w:hyperlink r:id="rId85" w:history="1">
-        <w:r>
-          <w:rPr>
-            <w:rStyle w:val="Hyperlink"/>
-          </w:rPr>
-          <w:t>https://www.youtube.com/watch?v=t1--kZjrG-o</w:t>
-        </w:r>
-      </w:hyperlink>
-    </w:p>
-    <w:p/>
-    <w:p>
-      <w:r>
         <w:t>Dynamic data masking</w:t>
       </w:r>
     </w:p>
     <w:p>
-      <w:hyperlink r:id="rId86">
+      <w:hyperlink r:id="rId87">
         <w:r>
           <w:rPr>
             <w:color w:val="1155CC"/>
@@ -1526,7 +1525,7 @@
       </w:r>
     </w:p>
     <w:p>
-      <w:hyperlink r:id="rId87">
+      <w:hyperlink r:id="rId88">
         <w:r>
           <w:rPr>
             <w:color w:val="1155CC"/>
@@ -1539,16 +1538,11 @@
     <w:p/>
     <w:p>
       <w:r>
-        <w:t xml:space="preserve">Optimize costs by automating Azure Blob Storage access </w:t>
-      </w:r>
-      <w:proofErr w:type="gramStart"/>
-      <w:r>
-        <w:t>tiers</w:t>
-      </w:r>
-      <w:proofErr w:type="gramEnd"/>
-    </w:p>
-    <w:p>
-      <w:hyperlink r:id="rId88">
+        <w:t>Optimize costs by automating Azure Blob Storage access tiers</w:t>
+      </w:r>
+    </w:p>
+    <w:p>
+      <w:hyperlink r:id="rId89">
         <w:r>
           <w:rPr>
             <w:color w:val="1155CC"/>
@@ -1565,7 +1559,7 @@
       </w:r>
     </w:p>
     <w:p>
-      <w:hyperlink r:id="rId89">
+      <w:hyperlink r:id="rId90">
         <w:r>
           <w:rPr>
             <w:color w:val="1155CC"/>
@@ -1582,7 +1576,7 @@
       </w:r>
     </w:p>
     <w:p>
-      <w:hyperlink r:id="rId90">
+      <w:hyperlink r:id="rId91">
         <w:r>
           <w:rPr>
             <w:color w:val="1155CC"/>
@@ -1599,7 +1593,7 @@
       </w:r>
     </w:p>
     <w:p>
-      <w:hyperlink r:id="rId91">
+      <w:hyperlink r:id="rId92">
         <w:r>
           <w:rPr>
             <w:color w:val="1155CC"/>
@@ -1616,7 +1610,7 @@
       </w:r>
     </w:p>
     <w:p>
-      <w:hyperlink r:id="rId92">
+      <w:hyperlink r:id="rId93">
         <w:r>
           <w:rPr>
             <w:color w:val="1155CC"/>
@@ -1633,7 +1627,7 @@
       </w:r>
     </w:p>
     <w:p>
-      <w:hyperlink r:id="rId93">
+      <w:hyperlink r:id="rId94">
         <w:r>
           <w:rPr>
             <w:color w:val="1155CC"/>
@@ -1650,7 +1644,7 @@
       </w:r>
     </w:p>
     <w:p>
-      <w:hyperlink r:id="rId94">
+      <w:hyperlink r:id="rId95">
         <w:r>
           <w:rPr>
             <w:color w:val="1155CC"/>
@@ -1667,7 +1661,7 @@
       </w:r>
     </w:p>
     <w:p>
-      <w:hyperlink r:id="rId95">
+      <w:hyperlink r:id="rId96">
         <w:r>
           <w:rPr>
             <w:color w:val="1155CC"/>
@@ -1684,7 +1678,7 @@
       </w:r>
     </w:p>
     <w:p>
-      <w:hyperlink r:id="rId96">
+      <w:hyperlink r:id="rId97">
         <w:r>
           <w:rPr>
             <w:color w:val="1155CC"/>
@@ -1701,7 +1695,7 @@
       </w:r>
     </w:p>
     <w:p>
-      <w:hyperlink r:id="rId97">
+      <w:hyperlink r:id="rId98">
         <w:r>
           <w:rPr>
             <w:color w:val="1155CC"/>
@@ -1718,7 +1712,7 @@
       </w:r>
     </w:p>
     <w:p>
-      <w:hyperlink r:id="rId98" w:anchor="cluster-mode">
+      <w:hyperlink r:id="rId99" w:anchor="cluster-mode">
         <w:r>
           <w:rPr>
             <w:color w:val="1155CC"/>
@@ -1735,7 +1729,7 @@
       </w:r>
     </w:p>
     <w:p>
-      <w:hyperlink r:id="rId99">
+      <w:hyperlink r:id="rId100">
         <w:r>
           <w:rPr>
             <w:color w:val="1155CC"/>
@@ -1752,7 +1746,7 @@
       </w:r>
     </w:p>
     <w:p>
-      <w:hyperlink r:id="rId100">
+      <w:hyperlink r:id="rId101">
         <w:r>
           <w:rPr>
             <w:color w:val="1155CC"/>
@@ -1769,7 +1763,7 @@
       </w:r>
     </w:p>
     <w:p>
-      <w:hyperlink r:id="rId101">
+      <w:hyperlink r:id="rId102">
         <w:r>
           <w:rPr>
             <w:color w:val="1155CC"/>
@@ -1782,16 +1776,11 @@
     <w:p/>
     <w:p>
       <w:r>
-        <w:t xml:space="preserve">Understand data store </w:t>
-      </w:r>
-      <w:proofErr w:type="gramStart"/>
-      <w:r>
-        <w:t>models</w:t>
-      </w:r>
-      <w:proofErr w:type="gramEnd"/>
-    </w:p>
-    <w:p>
-      <w:hyperlink r:id="rId102">
+        <w:t>Understand data store models</w:t>
+      </w:r>
+    </w:p>
+    <w:p>
+      <w:hyperlink r:id="rId103">
         <w:r>
           <w:rPr>
             <w:color w:val="1155CC"/>
@@ -1808,7 +1797,7 @@
       </w:r>
     </w:p>
     <w:p>
-      <w:hyperlink r:id="rId103">
+      <w:hyperlink r:id="rId104">
         <w:r>
           <w:rPr>
             <w:color w:val="1155CC"/>
@@ -1821,16 +1810,11 @@
     <w:p/>
     <w:p>
       <w:r>
-        <w:t xml:space="preserve">Choose a data storage approach in </w:t>
-      </w:r>
-      <w:proofErr w:type="gramStart"/>
-      <w:r>
-        <w:t>Azure</w:t>
-      </w:r>
-      <w:proofErr w:type="gramEnd"/>
-    </w:p>
-    <w:p>
-      <w:hyperlink r:id="rId104">
+        <w:t>Choose a data storage approach in Azure</w:t>
+      </w:r>
+    </w:p>
+    <w:p>
+      <w:hyperlink r:id="rId105">
         <w:r>
           <w:rPr>
             <w:color w:val="1155CC"/>
@@ -1843,16 +1827,11 @@
     <w:p/>
     <w:p>
       <w:r>
-        <w:t xml:space="preserve">Criteria for choosing a data </w:t>
-      </w:r>
-      <w:proofErr w:type="gramStart"/>
-      <w:r>
-        <w:t>store</w:t>
-      </w:r>
-      <w:proofErr w:type="gramEnd"/>
-    </w:p>
-    <w:p>
-      <w:hyperlink r:id="rId105">
+        <w:t>Criteria for choosing a data store</w:t>
+      </w:r>
+    </w:p>
+    <w:p>
+      <w:hyperlink r:id="rId106">
         <w:r>
           <w:rPr>
             <w:color w:val="1155CC"/>
@@ -1869,7 +1848,7 @@
       </w:r>
     </w:p>
     <w:p>
-      <w:hyperlink r:id="rId106">
+      <w:hyperlink r:id="rId107">
         <w:r>
           <w:rPr>
             <w:color w:val="1155CC"/>
@@ -1886,7 +1865,7 @@
       </w:r>
     </w:p>
     <w:p>
-      <w:hyperlink r:id="rId107">
+      <w:hyperlink r:id="rId108">
         <w:r>
           <w:rPr>
             <w:color w:val="1155CC"/>
@@ -1903,7 +1882,7 @@
       </w:r>
     </w:p>
     <w:p>
-      <w:hyperlink r:id="rId108">
+      <w:hyperlink r:id="rId109">
         <w:r>
           <w:rPr>
             <w:color w:val="1155CC"/>
@@ -1920,7 +1899,7 @@
       </w:r>
     </w:p>
     <w:p>
-      <w:hyperlink r:id="rId109">
+      <w:hyperlink r:id="rId110">
         <w:r>
           <w:rPr>
             <w:color w:val="1155CC"/>
@@ -1937,7 +1916,7 @@
       </w:r>
     </w:p>
     <w:p>
-      <w:hyperlink r:id="rId110">
+      <w:hyperlink r:id="rId111">
         <w:r>
           <w:rPr>
             <w:color w:val="1155CC"/>
@@ -1954,7 +1933,7 @@
       </w:r>
     </w:p>
     <w:p>
-      <w:hyperlink r:id="rId111">
+      <w:hyperlink r:id="rId112">
         <w:r>
           <w:rPr>
             <w:color w:val="1155CC"/>
@@ -1967,16 +1946,11 @@
     <w:p/>
     <w:p>
       <w:r>
-        <w:t xml:space="preserve">Understanding block blobs, append blobs, and page </w:t>
-      </w:r>
-      <w:proofErr w:type="gramStart"/>
-      <w:r>
-        <w:t>blobs</w:t>
-      </w:r>
-      <w:proofErr w:type="gramEnd"/>
-    </w:p>
-    <w:p>
-      <w:hyperlink r:id="rId112">
+        <w:t>Understanding block blobs, append blobs, and page blobs</w:t>
+      </w:r>
+    </w:p>
+    <w:p>
+      <w:hyperlink r:id="rId113">
         <w:r>
           <w:rPr>
             <w:color w:val="1155CC"/>
@@ -1993,7 +1967,7 @@
       </w:r>
     </w:p>
     <w:p>
-      <w:hyperlink r:id="rId113">
+      <w:hyperlink r:id="rId114">
         <w:r>
           <w:rPr>
             <w:color w:val="1155CC"/>
@@ -2010,7 +1984,7 @@
       </w:r>
     </w:p>
     <w:p>
-      <w:hyperlink r:id="rId114">
+      <w:hyperlink r:id="rId115">
         <w:r>
           <w:rPr>
             <w:color w:val="1155CC"/>
@@ -2035,7 +2009,7 @@
       </w:r>
     </w:p>
     <w:p>
-      <w:hyperlink r:id="rId115">
+      <w:hyperlink r:id="rId116">
         <w:r>
           <w:rPr>
             <w:color w:val="1155CC"/>
@@ -2052,7 +2026,7 @@
       </w:r>
     </w:p>
     <w:p>
-      <w:hyperlink r:id="rId116">
+      <w:hyperlink r:id="rId117">
         <w:r>
           <w:rPr>
             <w:color w:val="1155CC"/>
@@ -2069,7 +2043,7 @@
       </w:r>
     </w:p>
     <w:p>
-      <w:hyperlink r:id="rId117">
+      <w:hyperlink r:id="rId118">
         <w:r>
           <w:rPr>
             <w:color w:val="1155CC"/>
@@ -2086,7 +2060,7 @@
       </w:r>
     </w:p>
     <w:p>
-      <w:hyperlink r:id="rId118">
+      <w:hyperlink r:id="rId119">
         <w:r>
           <w:rPr>
             <w:color w:val="1155CC"/>
@@ -2103,7 +2077,7 @@
       </w:r>
     </w:p>
     <w:p>
-      <w:hyperlink r:id="rId119">
+      <w:hyperlink r:id="rId120">
         <w:r>
           <w:rPr>
             <w:color w:val="1155CC"/>
@@ -2120,7 +2094,7 @@
       </w:r>
     </w:p>
     <w:p>
-      <w:hyperlink r:id="rId120">
+      <w:hyperlink r:id="rId121">
         <w:r>
           <w:rPr>
             <w:color w:val="1155CC"/>
@@ -2137,7 +2111,7 @@
       </w:r>
     </w:p>
     <w:p>
-      <w:hyperlink r:id="rId121">
+      <w:hyperlink r:id="rId122">
         <w:r>
           <w:rPr>
             <w:color w:val="1155CC"/>
@@ -2162,7 +2136,7 @@
       </w:r>
     </w:p>
     <w:p>
-      <w:hyperlink r:id="rId122">
+      <w:hyperlink r:id="rId123">
         <w:r>
           <w:rPr>
             <w:color w:val="1155CC"/>
@@ -2202,7 +2176,7 @@
       </w:pPr>
     </w:p>
     <w:p>
-      <w:hyperlink r:id="rId123">
+      <w:hyperlink r:id="rId124">
         <w:r>
           <w:rPr>
             <w:color w:val="1155CC"/>
@@ -2249,12 +2223,11 @@
         </w:rPr>
       </w:pPr>
       <w:r>
-        <w:lastRenderedPageBreak/>
         <w:t>Implementing NoSQL Databases in Microsoft Azure</w:t>
       </w:r>
     </w:p>
     <w:p>
-      <w:hyperlink r:id="rId124">
+      <w:hyperlink r:id="rId125">
         <w:r>
           <w:rPr>
             <w:color w:val="1155CC"/>
@@ -2271,7 +2244,7 @@
       </w:r>
     </w:p>
     <w:p>
-      <w:hyperlink r:id="rId125">
+      <w:hyperlink r:id="rId126">
         <w:r>
           <w:rPr>
             <w:color w:val="1155CC"/>
@@ -2288,7 +2261,7 @@
       </w:r>
     </w:p>
     <w:p>
-      <w:hyperlink r:id="rId126">
+      <w:hyperlink r:id="rId127">
         <w:r>
           <w:rPr>
             <w:color w:val="1155CC"/>
@@ -2305,7 +2278,7 @@
       </w:r>
     </w:p>
     <w:p>
-      <w:hyperlink r:id="rId127">
+      <w:hyperlink r:id="rId128">
         <w:r>
           <w:rPr>
             <w:color w:val="1155CC"/>
@@ -2322,7 +2295,7 @@
       </w:r>
     </w:p>
     <w:p>
-      <w:hyperlink r:id="rId128">
+      <w:hyperlink r:id="rId129">
         <w:r>
           <w:rPr>
             <w:color w:val="1155CC"/>

</xml_diff>

<commit_message>
Resources pdf file + updates
</commit_message>
<xml_diff>
--- a/DP-200-201 Resources.docx
+++ b/DP-200-201 Resources.docx
@@ -149,13 +149,8 @@
     <w:p/>
     <w:p>
       <w:r>
-        <w:t xml:space="preserve">Understand data store </w:t>
-      </w:r>
-      <w:proofErr w:type="gramStart"/>
-      <w:r>
-        <w:t>models</w:t>
-      </w:r>
-      <w:proofErr w:type="gramEnd"/>
+        <w:t>Understand data store models</w:t>
+      </w:r>
     </w:p>
     <w:p>
       <w:pPr>
@@ -212,13 +207,8 @@
     </w:p>
     <w:p/>
     <w:p>
-      <w:proofErr w:type="spellStart"/>
-      <w:r>
-        <w:t>Quickstart</w:t>
-      </w:r>
-      <w:proofErr w:type="spellEnd"/>
-      <w:r>
-        <w:t>: Build a .NET console app to manage Azure Cosmos DB SQL API resources</w:t>
+      <w:r>
+        <w:t>Quickstart: Build a .NET console app to manage Azure Cosmos DB SQL API resources</w:t>
       </w:r>
     </w:p>
     <w:p>
@@ -234,13 +224,8 @@
     </w:p>
     <w:p/>
     <w:p>
-      <w:proofErr w:type="spellStart"/>
-      <w:r>
-        <w:t>Quickstart</w:t>
-      </w:r>
-      <w:proofErr w:type="spellEnd"/>
-      <w:r>
-        <w:t>: Build a .NET Framework or Core application using the Azure Cosmos DB Gremlin API account</w:t>
+      <w:r>
+        <w:t>Quickstart: Build a .NET Framework or Core application using the Azure Cosmos DB Gremlin API account</w:t>
       </w:r>
     </w:p>
     <w:p>
@@ -256,13 +241,8 @@
     </w:p>
     <w:p/>
     <w:p>
-      <w:proofErr w:type="spellStart"/>
-      <w:r>
-        <w:t>Quickstart</w:t>
-      </w:r>
-      <w:proofErr w:type="spellEnd"/>
-      <w:r>
-        <w:t>: Migrate an existing MongoDB Node.js web app to Azure Cosmos DB</w:t>
+      <w:r>
+        <w:t>Quickstart: Migrate an existing MongoDB Node.js web app to Azure Cosmos DB</w:t>
       </w:r>
     </w:p>
     <w:p>
@@ -680,13 +660,8 @@
     <w:p/>
     <w:p>
       <w:r>
-        <w:t xml:space="preserve">Configure multiple write-regions for Cosmos </w:t>
-      </w:r>
-      <w:proofErr w:type="gramStart"/>
-      <w:r>
-        <w:t>DB</w:t>
-      </w:r>
-      <w:proofErr w:type="gramEnd"/>
+        <w:t>Configure multiple write-regions for Cosmos DB</w:t>
+      </w:r>
     </w:p>
     <w:p>
       <w:hyperlink r:id="rId40" w:anchor="configure-multiple-write-regions">
@@ -753,13 +728,8 @@
     <w:p/>
     <w:p>
       <w:r>
-        <w:t xml:space="preserve">How does Azure Cosmos DB provide </w:t>
-      </w:r>
-      <w:proofErr w:type="gramStart"/>
-      <w:r>
-        <w:t>high availability</w:t>
-      </w:r>
-      <w:proofErr w:type="gramEnd"/>
+        <w:t>How does Azure Cosmos DB provide high availability</w:t>
+      </w:r>
     </w:p>
     <w:p>
       <w:hyperlink r:id="rId44">
@@ -1100,15 +1070,7 @@
     <w:p/>
     <w:p>
       <w:r>
-        <w:t xml:space="preserve">Use </w:t>
-      </w:r>
-      <w:proofErr w:type="spellStart"/>
-      <w:r>
-        <w:t>PolyBase</w:t>
-      </w:r>
-      <w:proofErr w:type="spellEnd"/>
-      <w:r>
-        <w:t xml:space="preserve"> to load data into Azure Synapse Analytics</w:t>
+        <w:t>Use PolyBase to load data into Azure Synapse Analytics</w:t>
       </w:r>
     </w:p>
     <w:p>
@@ -1263,11 +1225,27 @@
     <w:p/>
     <w:p>
       <w:r>
+        <w:t>Copy data from and to a REST endpoint by using Azure Data Factory</w:t>
+      </w:r>
+    </w:p>
+    <w:p>
+      <w:hyperlink r:id="rId72" w:history="1">
+        <w:r>
+          <w:rPr>
+            <w:rStyle w:val="Hyperlink"/>
+          </w:rPr>
+          <w:t>https://docs.microsoft.com/en-us/azure/data-factory/connector-rest</w:t>
+        </w:r>
+      </w:hyperlink>
+    </w:p>
+    <w:p/>
+    <w:p>
+      <w:r>
         <w:t>Batch processing</w:t>
       </w:r>
     </w:p>
     <w:p>
-      <w:hyperlink r:id="rId72">
+      <w:hyperlink r:id="rId73">
         <w:r>
           <w:rPr>
             <w:color w:val="1155CC"/>
@@ -1284,7 +1262,7 @@
       </w:r>
     </w:p>
     <w:p>
-      <w:hyperlink r:id="rId73">
+      <w:hyperlink r:id="rId74">
         <w:r>
           <w:rPr>
             <w:color w:val="1155CC"/>
@@ -1301,7 +1279,7 @@
       </w:r>
     </w:p>
     <w:p>
-      <w:hyperlink r:id="rId74" w:anchor="analytics">
+      <w:hyperlink r:id="rId75" w:anchor="analytics">
         <w:r>
           <w:rPr>
             <w:color w:val="1155CC"/>
@@ -1318,7 +1296,7 @@
       </w:r>
     </w:p>
     <w:p>
-      <w:hyperlink r:id="rId75">
+      <w:hyperlink r:id="rId76">
         <w:r>
           <w:rPr>
             <w:color w:val="1155CC"/>
@@ -1331,11 +1309,27 @@
     <w:p/>
     <w:p>
       <w:r>
+        <w:t>Understand time handling in Azure Stream Analytics</w:t>
+      </w:r>
+    </w:p>
+    <w:p>
+      <w:hyperlink r:id="rId77" w:history="1">
+        <w:r>
+          <w:rPr>
+            <w:rStyle w:val="Hyperlink"/>
+          </w:rPr>
+          <w:t>https://docs.microsoft.com/en-us/azure/stream-analytics/stream-analytics-time-handling</w:t>
+        </w:r>
+      </w:hyperlink>
+    </w:p>
+    <w:p/>
+    <w:p>
+      <w:r>
         <w:t>What is Azure Databricks?</w:t>
       </w:r>
     </w:p>
     <w:p>
-      <w:hyperlink r:id="rId76">
+      <w:hyperlink r:id="rId78">
         <w:r>
           <w:rPr>
             <w:color w:val="1155CC"/>
@@ -1352,7 +1346,7 @@
       </w:r>
     </w:p>
     <w:p>
-      <w:hyperlink r:id="rId77">
+      <w:hyperlink r:id="rId79">
         <w:r>
           <w:rPr>
             <w:color w:val="1155CC"/>
@@ -1369,7 +1363,7 @@
       </w:r>
     </w:p>
     <w:p>
-      <w:hyperlink r:id="rId78">
+      <w:hyperlink r:id="rId80">
         <w:r>
           <w:rPr>
             <w:color w:val="1155CC"/>
@@ -1386,7 +1380,7 @@
       </w:r>
     </w:p>
     <w:p>
-      <w:hyperlink r:id="rId79" w:anchor="autoscaling">
+      <w:hyperlink r:id="rId81" w:anchor="autoscaling">
         <w:r>
           <w:rPr>
             <w:color w:val="1155CC"/>
@@ -1403,7 +1397,7 @@
       </w:r>
     </w:p>
     <w:p>
-      <w:hyperlink r:id="rId80">
+      <w:hyperlink r:id="rId82">
         <w:r>
           <w:rPr>
             <w:color w:val="1155CC"/>
@@ -1420,7 +1414,7 @@
       </w:r>
     </w:p>
     <w:p>
-      <w:hyperlink r:id="rId81">
+      <w:hyperlink r:id="rId83">
         <w:r>
           <w:rPr>
             <w:color w:val="1155CC"/>
@@ -1437,7 +1431,7 @@
       </w:r>
     </w:p>
     <w:p>
-      <w:hyperlink r:id="rId82">
+      <w:hyperlink r:id="rId84">
         <w:r>
           <w:rPr>
             <w:color w:val="1155CC"/>
@@ -1454,7 +1448,7 @@
       </w:r>
     </w:p>
     <w:p>
-      <w:hyperlink r:id="rId83">
+      <w:hyperlink r:id="rId85">
         <w:r>
           <w:rPr>
             <w:color w:val="1155CC"/>
@@ -1471,7 +1465,7 @@
       </w:r>
     </w:p>
     <w:p>
-      <w:hyperlink r:id="rId84">
+      <w:hyperlink r:id="rId86">
         <w:r>
           <w:rPr>
             <w:color w:val="1155CC"/>
@@ -1484,16 +1478,11 @@
     <w:p/>
     <w:p>
       <w:r>
-        <w:t xml:space="preserve">Manage storage account access </w:t>
-      </w:r>
-      <w:proofErr w:type="gramStart"/>
-      <w:r>
-        <w:t>keys</w:t>
-      </w:r>
-      <w:proofErr w:type="gramEnd"/>
-    </w:p>
-    <w:p>
-      <w:hyperlink r:id="rId85">
+        <w:t>Manage storage account access keys</w:t>
+      </w:r>
+    </w:p>
+    <w:p>
+      <w:hyperlink r:id="rId87">
         <w:r>
           <w:rPr>
             <w:color w:val="1155CC"/>
@@ -1510,7 +1499,7 @@
       </w:r>
     </w:p>
     <w:p>
-      <w:hyperlink r:id="rId86">
+      <w:hyperlink r:id="rId88">
         <w:r>
           <w:rPr>
             <w:color w:val="1155CC"/>
@@ -1523,7 +1512,6 @@
     <w:p/>
     <w:p>
       <w:r>
-        <w:lastRenderedPageBreak/>
         <w:t>Cosmos DB Consistency</w:t>
       </w:r>
       <w:r>
@@ -1531,7 +1519,7 @@
       </w:r>
     </w:p>
     <w:p>
-      <w:hyperlink r:id="rId87" w:history="1">
+      <w:hyperlink r:id="rId89" w:history="1">
         <w:r>
           <w:rPr>
             <w:rStyle w:val="Hyperlink"/>
@@ -1547,7 +1535,7 @@
       </w:r>
     </w:p>
     <w:p>
-      <w:hyperlink r:id="rId88">
+      <w:hyperlink r:id="rId90">
         <w:r>
           <w:rPr>
             <w:color w:val="1155CC"/>
@@ -1564,7 +1552,7 @@
       </w:r>
     </w:p>
     <w:p>
-      <w:hyperlink r:id="rId89">
+      <w:hyperlink r:id="rId91">
         <w:r>
           <w:rPr>
             <w:color w:val="1155CC"/>
@@ -1577,16 +1565,11 @@
     <w:p/>
     <w:p>
       <w:r>
-        <w:t xml:space="preserve">Optimize costs by automating Azure Blob Storage access </w:t>
-      </w:r>
-      <w:proofErr w:type="gramStart"/>
-      <w:r>
-        <w:t>tiers</w:t>
-      </w:r>
-      <w:proofErr w:type="gramEnd"/>
-    </w:p>
-    <w:p>
-      <w:hyperlink r:id="rId90">
+        <w:t>Optimize costs by automating Azure Blob Storage access tiers</w:t>
+      </w:r>
+    </w:p>
+    <w:p>
+      <w:hyperlink r:id="rId92">
         <w:r>
           <w:rPr>
             <w:color w:val="1155CC"/>
@@ -1603,7 +1586,7 @@
       </w:r>
     </w:p>
     <w:p>
-      <w:hyperlink r:id="rId91">
+      <w:hyperlink r:id="rId93">
         <w:r>
           <w:rPr>
             <w:color w:val="1155CC"/>
@@ -1620,7 +1603,7 @@
       </w:r>
     </w:p>
     <w:p>
-      <w:hyperlink r:id="rId92">
+      <w:hyperlink r:id="rId94">
         <w:r>
           <w:rPr>
             <w:color w:val="1155CC"/>
@@ -1637,7 +1620,7 @@
       </w:r>
     </w:p>
     <w:p>
-      <w:hyperlink r:id="rId93">
+      <w:hyperlink r:id="rId95">
         <w:r>
           <w:rPr>
             <w:color w:val="1155CC"/>
@@ -1654,7 +1637,7 @@
       </w:r>
     </w:p>
     <w:p>
-      <w:hyperlink r:id="rId94">
+      <w:hyperlink r:id="rId96">
         <w:r>
           <w:rPr>
             <w:color w:val="1155CC"/>
@@ -1671,7 +1654,7 @@
       </w:r>
     </w:p>
     <w:p>
-      <w:hyperlink r:id="rId95">
+      <w:hyperlink r:id="rId97">
         <w:r>
           <w:rPr>
             <w:color w:val="1155CC"/>
@@ -1688,7 +1671,7 @@
       </w:r>
     </w:p>
     <w:p>
-      <w:hyperlink r:id="rId96">
+      <w:hyperlink r:id="rId98">
         <w:r>
           <w:rPr>
             <w:color w:val="1155CC"/>
@@ -1705,7 +1688,7 @@
       </w:r>
     </w:p>
     <w:p>
-      <w:hyperlink r:id="rId97">
+      <w:hyperlink r:id="rId99">
         <w:r>
           <w:rPr>
             <w:color w:val="1155CC"/>
@@ -1722,7 +1705,7 @@
       </w:r>
     </w:p>
     <w:p>
-      <w:hyperlink r:id="rId98">
+      <w:hyperlink r:id="rId100">
         <w:r>
           <w:rPr>
             <w:color w:val="1155CC"/>
@@ -1739,7 +1722,7 @@
       </w:r>
     </w:p>
     <w:p>
-      <w:hyperlink r:id="rId99">
+      <w:hyperlink r:id="rId101">
         <w:r>
           <w:rPr>
             <w:color w:val="1155CC"/>
@@ -1756,7 +1739,7 @@
       </w:r>
     </w:p>
     <w:p>
-      <w:hyperlink r:id="rId100" w:anchor="cluster-mode">
+      <w:hyperlink r:id="rId102" w:anchor="cluster-mode">
         <w:r>
           <w:rPr>
             <w:color w:val="1155CC"/>
@@ -1773,7 +1756,7 @@
       </w:r>
     </w:p>
     <w:p>
-      <w:hyperlink r:id="rId101">
+      <w:hyperlink r:id="rId103">
         <w:r>
           <w:rPr>
             <w:color w:val="1155CC"/>
@@ -1790,7 +1773,7 @@
       </w:r>
     </w:p>
     <w:p>
-      <w:hyperlink r:id="rId102">
+      <w:hyperlink r:id="rId104">
         <w:r>
           <w:rPr>
             <w:color w:val="1155CC"/>
@@ -1807,7 +1790,7 @@
       </w:r>
     </w:p>
     <w:p>
-      <w:hyperlink r:id="rId103">
+      <w:hyperlink r:id="rId105">
         <w:r>
           <w:rPr>
             <w:color w:val="1155CC"/>
@@ -1820,16 +1803,11 @@
     <w:p/>
     <w:p>
       <w:r>
-        <w:t xml:space="preserve">Understand data store </w:t>
-      </w:r>
-      <w:proofErr w:type="gramStart"/>
-      <w:r>
-        <w:t>models</w:t>
-      </w:r>
-      <w:proofErr w:type="gramEnd"/>
-    </w:p>
-    <w:p>
-      <w:hyperlink r:id="rId104">
+        <w:t>Understand data store models</w:t>
+      </w:r>
+    </w:p>
+    <w:p>
+      <w:hyperlink r:id="rId106">
         <w:r>
           <w:rPr>
             <w:color w:val="1155CC"/>
@@ -1846,7 +1824,7 @@
       </w:r>
     </w:p>
     <w:p>
-      <w:hyperlink r:id="rId105">
+      <w:hyperlink r:id="rId107">
         <w:r>
           <w:rPr>
             <w:color w:val="1155CC"/>
@@ -1859,16 +1837,11 @@
     <w:p/>
     <w:p>
       <w:r>
-        <w:t xml:space="preserve">Choose a data storage approach in </w:t>
-      </w:r>
-      <w:proofErr w:type="gramStart"/>
-      <w:r>
-        <w:t>Azure</w:t>
-      </w:r>
-      <w:proofErr w:type="gramEnd"/>
-    </w:p>
-    <w:p>
-      <w:hyperlink r:id="rId106">
+        <w:t>Choose a data storage approach in Azure</w:t>
+      </w:r>
+    </w:p>
+    <w:p>
+      <w:hyperlink r:id="rId108">
         <w:r>
           <w:rPr>
             <w:color w:val="1155CC"/>
@@ -1881,16 +1854,11 @@
     <w:p/>
     <w:p>
       <w:r>
-        <w:t xml:space="preserve">Criteria for choosing a data </w:t>
-      </w:r>
-      <w:proofErr w:type="gramStart"/>
-      <w:r>
-        <w:t>store</w:t>
-      </w:r>
-      <w:proofErr w:type="gramEnd"/>
-    </w:p>
-    <w:p>
-      <w:hyperlink r:id="rId107">
+        <w:t>Criteria for choosing a data store</w:t>
+      </w:r>
+    </w:p>
+    <w:p>
+      <w:hyperlink r:id="rId109">
         <w:r>
           <w:rPr>
             <w:color w:val="1155CC"/>
@@ -1907,7 +1875,7 @@
       </w:r>
     </w:p>
     <w:p>
-      <w:hyperlink r:id="rId108">
+      <w:hyperlink r:id="rId110">
         <w:r>
           <w:rPr>
             <w:color w:val="1155CC"/>
@@ -1924,7 +1892,7 @@
       </w:r>
     </w:p>
     <w:p>
-      <w:hyperlink r:id="rId109">
+      <w:hyperlink r:id="rId111">
         <w:r>
           <w:rPr>
             <w:color w:val="1155CC"/>
@@ -1941,7 +1909,7 @@
       </w:r>
     </w:p>
     <w:p>
-      <w:hyperlink r:id="rId110">
+      <w:hyperlink r:id="rId112">
         <w:r>
           <w:rPr>
             <w:color w:val="1155CC"/>
@@ -1958,7 +1926,7 @@
       </w:r>
     </w:p>
     <w:p>
-      <w:hyperlink r:id="rId111">
+      <w:hyperlink r:id="rId113">
         <w:r>
           <w:rPr>
             <w:color w:val="1155CC"/>
@@ -1975,7 +1943,7 @@
       </w:r>
     </w:p>
     <w:p>
-      <w:hyperlink r:id="rId112">
+      <w:hyperlink r:id="rId114">
         <w:r>
           <w:rPr>
             <w:color w:val="1155CC"/>
@@ -1992,7 +1960,7 @@
       </w:r>
     </w:p>
     <w:p>
-      <w:hyperlink r:id="rId113">
+      <w:hyperlink r:id="rId115">
         <w:r>
           <w:rPr>
             <w:color w:val="1155CC"/>
@@ -2005,16 +1973,11 @@
     <w:p/>
     <w:p>
       <w:r>
-        <w:t xml:space="preserve">Understanding block blobs, append blobs, and page </w:t>
-      </w:r>
-      <w:proofErr w:type="gramStart"/>
-      <w:r>
-        <w:t>blobs</w:t>
-      </w:r>
-      <w:proofErr w:type="gramEnd"/>
-    </w:p>
-    <w:p>
-      <w:hyperlink r:id="rId114">
+        <w:t>Understanding block blobs, append blobs, and page blobs</w:t>
+      </w:r>
+    </w:p>
+    <w:p>
+      <w:hyperlink r:id="rId116">
         <w:r>
           <w:rPr>
             <w:color w:val="1155CC"/>
@@ -2031,7 +1994,7 @@
       </w:r>
     </w:p>
     <w:p>
-      <w:hyperlink r:id="rId115">
+      <w:hyperlink r:id="rId117">
         <w:r>
           <w:rPr>
             <w:color w:val="1155CC"/>
@@ -2048,7 +2011,7 @@
       </w:r>
     </w:p>
     <w:p>
-      <w:hyperlink r:id="rId116">
+      <w:hyperlink r:id="rId118">
         <w:r>
           <w:rPr>
             <w:color w:val="1155CC"/>
@@ -2061,19 +2024,11 @@
     <w:p/>
     <w:p>
       <w:r>
-        <w:t xml:space="preserve">Azure Cosmos DB Gremlin graph support and compatibility with </w:t>
-      </w:r>
-      <w:proofErr w:type="spellStart"/>
-      <w:r>
-        <w:t>TinkerPop</w:t>
-      </w:r>
-      <w:proofErr w:type="spellEnd"/>
-      <w:r>
-        <w:t xml:space="preserve"> features</w:t>
-      </w:r>
-    </w:p>
-    <w:p>
-      <w:hyperlink r:id="rId117">
+        <w:t>Azure Cosmos DB Gremlin graph support and compatibility with TinkerPop features</w:t>
+      </w:r>
+    </w:p>
+    <w:p>
+      <w:hyperlink r:id="rId119">
         <w:r>
           <w:rPr>
             <w:color w:val="1155CC"/>
@@ -2090,7 +2045,7 @@
       </w:r>
     </w:p>
     <w:p>
-      <w:hyperlink r:id="rId118">
+      <w:hyperlink r:id="rId120">
         <w:r>
           <w:rPr>
             <w:color w:val="1155CC"/>
@@ -2107,7 +2062,7 @@
       </w:r>
     </w:p>
     <w:p>
-      <w:hyperlink r:id="rId119">
+      <w:hyperlink r:id="rId121">
         <w:r>
           <w:rPr>
             <w:color w:val="1155CC"/>
@@ -2124,7 +2079,7 @@
       </w:r>
     </w:p>
     <w:p>
-      <w:hyperlink r:id="rId120">
+      <w:hyperlink r:id="rId122">
         <w:r>
           <w:rPr>
             <w:color w:val="1155CC"/>
@@ -2141,7 +2096,7 @@
       </w:r>
     </w:p>
     <w:p>
-      <w:hyperlink r:id="rId121">
+      <w:hyperlink r:id="rId123">
         <w:r>
           <w:rPr>
             <w:color w:val="1155CC"/>
@@ -2158,7 +2113,7 @@
       </w:r>
     </w:p>
     <w:p>
-      <w:hyperlink r:id="rId122">
+      <w:hyperlink r:id="rId124">
         <w:r>
           <w:rPr>
             <w:color w:val="1155CC"/>
@@ -2175,7 +2130,7 @@
       </w:r>
     </w:p>
     <w:p>
-      <w:hyperlink r:id="rId123">
+      <w:hyperlink r:id="rId125">
         <w:r>
           <w:rPr>
             <w:color w:val="1155CC"/>
@@ -2188,19 +2143,11 @@
     <w:p/>
     <w:p>
       <w:r>
-        <w:t xml:space="preserve">What is </w:t>
-      </w:r>
-      <w:proofErr w:type="spellStart"/>
-      <w:r>
-        <w:t>PolyBase</w:t>
-      </w:r>
-      <w:proofErr w:type="spellEnd"/>
-      <w:r>
-        <w:t>?</w:t>
-      </w:r>
-    </w:p>
-    <w:p>
-      <w:hyperlink r:id="rId124">
+        <w:t>What is PolyBase?</w:t>
+      </w:r>
+    </w:p>
+    <w:p>
+      <w:hyperlink r:id="rId126">
         <w:r>
           <w:rPr>
             <w:color w:val="1155CC"/>
@@ -2240,7 +2187,7 @@
       </w:pPr>
     </w:p>
     <w:p>
-      <w:hyperlink r:id="rId125">
+      <w:hyperlink r:id="rId127">
         <w:r>
           <w:rPr>
             <w:color w:val="1155CC"/>
@@ -2291,7 +2238,7 @@
       </w:r>
     </w:p>
     <w:p>
-      <w:hyperlink r:id="rId126">
+      <w:hyperlink r:id="rId128">
         <w:r>
           <w:rPr>
             <w:color w:val="1155CC"/>
@@ -2308,7 +2255,7 @@
       </w:r>
     </w:p>
     <w:p>
-      <w:hyperlink r:id="rId127">
+      <w:hyperlink r:id="rId129">
         <w:r>
           <w:rPr>
             <w:color w:val="1155CC"/>
@@ -2325,7 +2272,7 @@
       </w:r>
     </w:p>
     <w:p>
-      <w:hyperlink r:id="rId128">
+      <w:hyperlink r:id="rId130">
         <w:r>
           <w:rPr>
             <w:color w:val="1155CC"/>
@@ -2342,7 +2289,7 @@
       </w:r>
     </w:p>
     <w:p>
-      <w:hyperlink r:id="rId129">
+      <w:hyperlink r:id="rId131">
         <w:r>
           <w:rPr>
             <w:color w:val="1155CC"/>
@@ -2359,7 +2306,7 @@
       </w:r>
     </w:p>
     <w:p>
-      <w:hyperlink r:id="rId130">
+      <w:hyperlink r:id="rId132">
         <w:r>
           <w:rPr>
             <w:color w:val="1155CC"/>

</xml_diff>